<commit_message>
Modificado informe con numeros calculados con R-K4
</commit_message>
<xml_diff>
--- a/MultipasoMilne.docx
+++ b/MultipasoMilne.docx
@@ -129,7 +129,19 @@
                     <w:rPr>
                       <w:rFonts w:ascii="Cambria Math" w:hAnsi="Cambria Math"/>
                     </w:rPr>
-                    <m:t>=f(t,y)</m:t>
+                    <m:t>=f(</m:t>
+                  </m:r>
+                  <m:r>
+                    <w:rPr>
+                      <w:rFonts w:ascii="Cambria Math" w:hAnsi="Cambria Math"/>
+                    </w:rPr>
+                    <m:t>x</m:t>
+                  </m:r>
+                  <m:r>
+                    <w:rPr>
+                      <w:rFonts w:ascii="Cambria Math" w:hAnsi="Cambria Math"/>
+                    </w:rPr>
+                    <m:t>,y)</m:t>
                   </m:r>
                 </m:e>
                 <m:e>
@@ -163,7 +175,7 @@
                             <w:rPr>
                               <w:rFonts w:ascii="Cambria Math" w:eastAsiaTheme="minorEastAsia" w:hAnsi="Cambria Math"/>
                             </w:rPr>
-                            <m:t>t</m:t>
+                            <m:t>x</m:t>
                           </m:r>
                         </m:e>
                         <m:sub>
@@ -680,8 +692,6 @@
           </wp:inline>
         </w:drawing>
       </w:r>
-      <w:bookmarkStart w:id="0" w:name="_GoBack"/>
-      <w:bookmarkEnd w:id="0"/>
     </w:p>
     <w:p>
       <w:pPr>
@@ -783,7 +793,15 @@
                   <w:sz w:val="24"/>
                   <w:szCs w:val="24"/>
                 </w:rPr>
-                <m:t>dt</m:t>
+                <m:t>d</m:t>
+              </m:r>
+              <m:r>
+                <w:rPr>
+                  <w:rFonts w:ascii="Cambria Math" w:eastAsia="Times New Roman" w:hAnsi="Cambria Math" w:cs="Times New Roman"/>
+                  <w:sz w:val="24"/>
+                  <w:szCs w:val="24"/>
+                </w:rPr>
+                <m:t>x</m:t>
               </m:r>
             </m:den>
           </m:f>
@@ -794,7 +812,25 @@
               <w:szCs w:val="24"/>
               <w:lang w:eastAsia="es-AR"/>
             </w:rPr>
-            <m:t>=f(t,y)</m:t>
+            <m:t>=f(</m:t>
+          </m:r>
+          <m:r>
+            <w:rPr>
+              <w:rFonts w:ascii="Cambria Math" w:eastAsia="Times New Roman" w:hAnsi="Cambria Math" w:cs="Times New Roman"/>
+              <w:sz w:val="24"/>
+              <w:szCs w:val="24"/>
+              <w:lang w:eastAsia="es-AR"/>
+            </w:rPr>
+            <m:t>x</m:t>
+          </m:r>
+          <m:r>
+            <w:rPr>
+              <w:rFonts w:ascii="Cambria Math" w:eastAsia="Times New Roman" w:hAnsi="Cambria Math" w:cs="Times New Roman"/>
+              <w:sz w:val="24"/>
+              <w:szCs w:val="24"/>
+              <w:lang w:eastAsia="es-AR"/>
+            </w:rPr>
+            <m:t>,y)</m:t>
           </m:r>
         </m:oMath>
       </m:oMathPara>
@@ -925,7 +961,7 @@
                     <w:rPr>
                       <w:rFonts w:ascii="Cambria Math" w:hAnsi="Cambria Math"/>
                     </w:rPr>
-                    <m:t>t</m:t>
+                    <m:t>x</m:t>
                   </m:r>
                 </m:e>
                 <m:sub>
@@ -953,7 +989,7 @@
                     <w:rPr>
                       <w:rFonts w:ascii="Cambria Math" w:hAnsi="Cambria Math"/>
                     </w:rPr>
-                    <m:t>t</m:t>
+                    <m:t>x</m:t>
                   </m:r>
                 </m:e>
                 <m:sub>
@@ -971,25 +1007,25 @@
                 <w:rPr>
                   <w:rFonts w:ascii="Cambria Math" w:hAnsi="Cambria Math"/>
                 </w:rPr>
-                <m:t>f</m:t>
+                <m:t>f(</m:t>
               </m:r>
               <m:r>
                 <w:rPr>
                   <w:rFonts w:ascii="Cambria Math" w:hAnsi="Cambria Math"/>
                 </w:rPr>
-                <m:t>(t</m:t>
+                <m:t>x</m:t>
               </m:r>
               <m:r>
                 <w:rPr>
                   <w:rFonts w:ascii="Cambria Math" w:hAnsi="Cambria Math"/>
                 </w:rPr>
-                <m:t>,y</m:t>
+                <m:t>,y)d</m:t>
               </m:r>
               <m:r>
                 <w:rPr>
                   <w:rFonts w:ascii="Cambria Math" w:hAnsi="Cambria Math"/>
                 </w:rPr>
-                <m:t>)dt</m:t>
+                <m:t>x</m:t>
               </m:r>
             </m:e>
           </m:nary>
@@ -1079,9 +1115,8 @@
           <w:szCs w:val="24"/>
           <w:lang w:eastAsia="es-AR"/>
         </w:rPr>
-        <w:t>/</w:t>
-      </w:r>
-      <w:proofErr w:type="spellStart"/>
+        <w:t>/d</w:t>
+      </w:r>
       <w:r>
         <w:rPr>
           <w:rFonts w:ascii="Arial" w:eastAsia="Times New Roman" w:hAnsi="Arial" w:cs="Arial"/>
@@ -1089,9 +1124,8 @@
           <w:szCs w:val="24"/>
           <w:lang w:eastAsia="es-AR"/>
         </w:rPr>
-        <w:t>dt</w:t>
-      </w:r>
-      <w:proofErr w:type="spellEnd"/>
+        <w:t>x</w:t>
+      </w:r>
       <w:r>
         <w:rPr>
           <w:rFonts w:ascii="Arial" w:eastAsia="Times New Roman" w:hAnsi="Arial" w:cs="Arial"/>
@@ -1210,7 +1244,7 @@
                     <w:rPr>
                       <w:rFonts w:ascii="Cambria Math" w:hAnsi="Cambria Math"/>
                     </w:rPr>
-                    <m:t>t</m:t>
+                    <m:t>x</m:t>
                   </m:r>
                 </m:e>
                 <m:sub>
@@ -1238,7 +1272,7 @@
                     <w:rPr>
                       <w:rFonts w:ascii="Cambria Math" w:hAnsi="Cambria Math"/>
                     </w:rPr>
-                    <m:t>t</m:t>
+                    <m:t>x</m:t>
                   </m:r>
                 </m:e>
                 <m:sub>
@@ -1282,13 +1316,25 @@
                 <w:rPr>
                   <w:rFonts w:ascii="Cambria Math" w:hAnsi="Cambria Math"/>
                 </w:rPr>
-                <m:t>(t)</m:t>
+                <m:t>(</m:t>
               </m:r>
               <m:r>
                 <w:rPr>
                   <w:rFonts w:ascii="Cambria Math" w:hAnsi="Cambria Math"/>
                 </w:rPr>
-                <m:t>dt</m:t>
+                <m:t>x</m:t>
+              </m:r>
+              <m:r>
+                <w:rPr>
+                  <w:rFonts w:ascii="Cambria Math" w:hAnsi="Cambria Math"/>
+                </w:rPr>
+                <m:t>)d</m:t>
+              </m:r>
+              <m:r>
+                <w:rPr>
+                  <w:rFonts w:ascii="Cambria Math" w:hAnsi="Cambria Math"/>
+                </w:rPr>
+                <m:t>x</m:t>
               </m:r>
             </m:e>
           </m:nary>
@@ -1626,7 +1672,10 @@
         <w:t xml:space="preserve">Si en lugar de integrar </w:t>
       </w:r>
       <w:r>
-        <w:t>en la región [t</w:t>
+        <w:t>en la región [</w:t>
+      </w:r>
+      <w:r>
+        <w:t>x</w:t>
       </w:r>
       <w:r>
         <w:rPr>
@@ -1635,7 +1684,10 @@
         <w:t>i</w:t>
       </w:r>
       <w:r>
-        <w:t>; t</w:t>
+        <w:t xml:space="preserve">; </w:t>
+      </w:r>
+      <w:r>
+        <w:t>x</w:t>
       </w:r>
       <w:r>
         <w:rPr>
@@ -1650,7 +1702,10 @@
         <w:t>1</w:t>
       </w:r>
       <w:r>
-        <w:t>] integramos sobre [t</w:t>
+        <w:t>] integramos sobre [</w:t>
+      </w:r>
+      <w:r>
+        <w:t>x</w:t>
       </w:r>
       <w:r>
         <w:rPr>
@@ -1666,7 +1721,10 @@
         <w:t>3</w:t>
       </w:r>
       <w:r>
-        <w:t>;t</w:t>
+        <w:t>;</w:t>
+      </w:r>
+      <w:r>
+        <w:t>x</w:t>
       </w:r>
       <w:r>
         <w:rPr>
@@ -1718,7 +1776,7 @@
                     <w:rPr>
                       <w:rFonts w:ascii="Cambria Math" w:hAnsi="Cambria Math"/>
                     </w:rPr>
-                    <m:t>t</m:t>
+                    <m:t>x</m:t>
                   </m:r>
                 </m:e>
                 <m:sub>
@@ -1746,7 +1804,7 @@
                     <w:rPr>
                       <w:rFonts w:ascii="Cambria Math" w:hAnsi="Cambria Math"/>
                     </w:rPr>
-                    <m:t>t</m:t>
+                    <m:t>x</m:t>
                   </m:r>
                 </m:e>
                 <m:sub>
@@ -1863,7 +1921,7 @@
                     <w:rPr>
                       <w:rFonts w:ascii="Cambria Math" w:hAnsi="Cambria Math"/>
                     </w:rPr>
-                    <m:t>t</m:t>
+                    <m:t>x</m:t>
                   </m:r>
                 </m:e>
                 <m:sub>
@@ -1891,7 +1949,7 @@
                     <w:rPr>
                       <w:rFonts w:ascii="Cambria Math" w:hAnsi="Cambria Math"/>
                     </w:rPr>
-                    <m:t>t</m:t>
+                    <m:t>x</m:t>
                   </m:r>
                 </m:e>
                 <m:sub>
@@ -1909,7 +1967,25 @@
                 <w:rPr>
                   <w:rFonts w:ascii="Cambria Math" w:hAnsi="Cambria Math"/>
                 </w:rPr>
-                <m:t>f(t,y)dt</m:t>
+                <m:t>f(</m:t>
+              </m:r>
+              <m:r>
+                <w:rPr>
+                  <w:rFonts w:ascii="Cambria Math" w:hAnsi="Cambria Math"/>
+                </w:rPr>
+                <m:t>x</m:t>
+              </m:r>
+              <m:r>
+                <w:rPr>
+                  <w:rFonts w:ascii="Cambria Math" w:hAnsi="Cambria Math"/>
+                </w:rPr>
+                <m:t>,y)d</m:t>
+              </m:r>
+              <m:r>
+                <w:rPr>
+                  <w:rFonts w:ascii="Cambria Math" w:hAnsi="Cambria Math"/>
+                </w:rPr>
+                <m:t>x</m:t>
               </m:r>
             </m:e>
           </m:nary>
@@ -2050,7 +2126,7 @@
                     <w:rPr>
                       <w:rFonts w:ascii="Cambria Math" w:hAnsi="Cambria Math"/>
                     </w:rPr>
-                    <m:t>t</m:t>
+                    <m:t>x</m:t>
                   </m:r>
                 </m:e>
                 <m:sub>
@@ -2078,7 +2154,7 @@
                     <w:rPr>
                       <w:rFonts w:ascii="Cambria Math" w:hAnsi="Cambria Math"/>
                     </w:rPr>
-                    <m:t>t</m:t>
+                    <m:t>x</m:t>
                   </m:r>
                 </m:e>
                 <m:sub>
@@ -2096,7 +2172,25 @@
                 <w:rPr>
                   <w:rFonts w:ascii="Cambria Math" w:hAnsi="Cambria Math"/>
                 </w:rPr>
-                <m:t>p(t)dt</m:t>
+                <m:t>p(</m:t>
+              </m:r>
+              <m:r>
+                <w:rPr>
+                  <w:rFonts w:ascii="Cambria Math" w:hAnsi="Cambria Math"/>
+                </w:rPr>
+                <m:t>x</m:t>
+              </m:r>
+              <m:r>
+                <w:rPr>
+                  <w:rFonts w:ascii="Cambria Math" w:hAnsi="Cambria Math"/>
+                </w:rPr>
+                <m:t>)d</m:t>
+              </m:r>
+              <m:r>
+                <w:rPr>
+                  <w:rFonts w:ascii="Cambria Math" w:hAnsi="Cambria Math"/>
+                </w:rPr>
+                <m:t>x</m:t>
               </m:r>
             </m:e>
           </m:nary>
@@ -2113,7 +2207,13 @@
         <w:rPr>
           <w:rFonts w:eastAsiaTheme="minorEastAsia"/>
         </w:rPr>
-        <w:t>Si observamos la expresión anterior, podemos notar que la integral toma el punto t</w:t>
+        <w:t xml:space="preserve">Si observamos la expresión anterior, podemos notar que la integral toma el punto </w:t>
+      </w:r>
+      <w:r>
+        <w:rPr>
+          <w:rFonts w:eastAsiaTheme="minorEastAsia"/>
+        </w:rPr>
+        <w:t>x</w:t>
       </w:r>
       <w:r>
         <w:rPr>
@@ -2776,7 +2876,7 @@
                     <w:rPr>
                       <w:rFonts w:ascii="Cambria Math" w:eastAsiaTheme="minorEastAsia" w:hAnsi="Cambria Math"/>
                     </w:rPr>
-                    <m:t>t</m:t>
+                    <m:t>x</m:t>
                   </m:r>
                 </m:e>
                 <m:sub>
@@ -2846,7 +2946,7 @@
                     <w:rPr>
                       <w:rFonts w:ascii="Cambria Math" w:eastAsiaTheme="minorEastAsia" w:hAnsi="Cambria Math"/>
                     </w:rPr>
-                    <m:t>t</m:t>
+                    <m:t>x</m:t>
                   </m:r>
                 </m:e>
                 <m:sub>
@@ -2916,7 +3016,7 @@
                     <w:rPr>
                       <w:rFonts w:ascii="Cambria Math" w:eastAsiaTheme="minorEastAsia" w:hAnsi="Cambria Math"/>
                     </w:rPr>
-                    <m:t>t</m:t>
+                    <m:t>x</m:t>
                   </m:r>
                 </m:e>
                 <m:sub>
@@ -3002,7 +3102,7 @@
                   <w:rPr>
                     <w:rFonts w:ascii="Cambria Math" w:eastAsiaTheme="minorEastAsia" w:hAnsi="Cambria Math"/>
                   </w:rPr>
-                  <m:t>t</m:t>
+                  <m:t>x</m:t>
                 </m:r>
               </m:e>
               <m:sub>
@@ -3042,7 +3142,7 @@
               <w:rPr>
                 <w:rFonts w:ascii="Cambria Math" w:eastAsiaTheme="minorEastAsia" w:hAnsi="Cambria Math"/>
               </w:rPr>
-              <m:t>t</m:t>
+              <m:t>x</m:t>
             </m:r>
           </m:e>
           <m:sub>
@@ -3407,7 +3507,7 @@
                                 <w:rPr>
                                   <w:rFonts w:ascii="Cambria Math" w:eastAsiaTheme="minorEastAsia" w:hAnsi="Cambria Math"/>
                                 </w:rPr>
-                                <m:t>t</m:t>
+                                <m:t>x</m:t>
                               </m:r>
                             </m:e>
                             <m:sub>
@@ -3477,7 +3577,7 @@
                                 <w:rPr>
                                   <w:rFonts w:ascii="Cambria Math" w:eastAsiaTheme="minorEastAsia" w:hAnsi="Cambria Math"/>
                                 </w:rPr>
-                                <m:t>t</m:t>
+                                <m:t>x</m:t>
                               </m:r>
                             </m:e>
                             <m:sub>
@@ -3547,7 +3647,7 @@
                                 <w:rPr>
                                   <w:rFonts w:ascii="Cambria Math" w:eastAsiaTheme="minorEastAsia" w:hAnsi="Cambria Math"/>
                                 </w:rPr>
-                                <m:t>t</m:t>
+                                <m:t>x</m:t>
                               </m:r>
                             </m:e>
                             <m:sub>
@@ -3731,7 +3831,7 @@
                             <w:rPr>
                               <w:rFonts w:ascii="Cambria Math" w:eastAsiaTheme="minorEastAsia" w:hAnsi="Cambria Math"/>
                             </w:rPr>
-                            <m:t>t</m:t>
+                            <m:t>x</m:t>
                           </m:r>
                         </m:e>
                         <m:sub>
@@ -3749,13 +3849,7 @@
                     <w:rPr>
                       <w:rFonts w:ascii="Cambria Math" w:eastAsiaTheme="minorEastAsia" w:hAnsi="Cambria Math"/>
                     </w:rPr>
-                    <m:t>+</m:t>
-                  </m:r>
-                  <m:r>
-                    <w:rPr>
-                      <w:rFonts w:ascii="Cambria Math" w:eastAsiaTheme="minorEastAsia" w:hAnsi="Cambria Math"/>
-                    </w:rPr>
-                    <m:t xml:space="preserve"> </m:t>
+                    <m:t xml:space="preserve">+ </m:t>
                   </m:r>
                   <m:sSup>
                     <m:sSupPr>
@@ -3807,7 +3901,7 @@
                             <w:rPr>
                               <w:rFonts w:ascii="Cambria Math" w:eastAsiaTheme="minorEastAsia" w:hAnsi="Cambria Math"/>
                             </w:rPr>
-                            <m:t>t</m:t>
+                            <m:t>x</m:t>
                           </m:r>
                         </m:e>
                         <m:sub>
@@ -3877,7 +3971,7 @@
                             <w:rPr>
                               <w:rFonts w:ascii="Cambria Math" w:eastAsiaTheme="minorEastAsia" w:hAnsi="Cambria Math"/>
                             </w:rPr>
-                            <m:t>t</m:t>
+                            <m:t>x</m:t>
                           </m:r>
                         </m:e>
                         <m:sub>
@@ -5376,6 +5470,7 @@
       <w:r>
         <w:rPr>
           <w:rFonts w:eastAsiaTheme="minorEastAsia"/>
+          <w:i/>
         </w:rPr>
         <w:t>self-starting</w:t>
       </w:r>
@@ -5716,7 +5811,13 @@
               <w:rPr>
                 <w:rFonts w:eastAsiaTheme="minorEastAsia"/>
               </w:rPr>
-              <w:t>0,32</w:t>
+              <w:t>0,</w:t>
+            </w:r>
+            <w:r>
+              <w:rPr>
+                <w:rFonts w:eastAsiaTheme="minorEastAsia"/>
+              </w:rPr>
+              <w:t>232</w:t>
             </w:r>
           </w:p>
         </w:tc>
@@ -5734,7 +5835,13 @@
               <w:rPr>
                 <w:rFonts w:eastAsiaTheme="minorEastAsia"/>
               </w:rPr>
-              <w:t>0,41</w:t>
+              <w:t>0,</w:t>
+            </w:r>
+            <w:r>
+              <w:rPr>
+                <w:rFonts w:eastAsiaTheme="minorEastAsia"/>
+              </w:rPr>
+              <w:t>298</w:t>
             </w:r>
           </w:p>
         </w:tc>
@@ -5752,7 +5859,13 @@
               <w:rPr>
                 <w:rFonts w:eastAsiaTheme="minorEastAsia"/>
               </w:rPr>
-              <w:t>0,62</w:t>
+              <w:t>0,</w:t>
+            </w:r>
+            <w:r>
+              <w:rPr>
+                <w:rFonts w:eastAsiaTheme="minorEastAsia"/>
+              </w:rPr>
+              <w:t>423</w:t>
             </w:r>
           </w:p>
         </w:tc>
@@ -5770,7 +5883,13 @@
               <w:rPr>
                 <w:rFonts w:eastAsiaTheme="minorEastAsia"/>
               </w:rPr>
-              <w:t>0,73</w:t>
+              <w:t>0,</w:t>
+            </w:r>
+            <w:r>
+              <w:rPr>
+                <w:rFonts w:eastAsiaTheme="minorEastAsia"/>
+              </w:rPr>
+              <w:t>663</w:t>
             </w:r>
           </w:p>
         </w:tc>
@@ -5850,7 +5969,13 @@
               <w:rPr>
                 <w:rFonts w:eastAsiaTheme="minorEastAsia"/>
               </w:rPr>
-              <w:t>0,064</w:t>
+              <w:t>0,0</w:t>
+            </w:r>
+            <w:r>
+              <w:rPr>
+                <w:rFonts w:eastAsiaTheme="minorEastAsia"/>
+              </w:rPr>
+              <w:t>464</w:t>
             </w:r>
           </w:p>
         </w:tc>
@@ -5868,7 +5993,13 @@
               <w:rPr>
                 <w:rFonts w:eastAsiaTheme="minorEastAsia"/>
               </w:rPr>
-              <w:t>0,123</w:t>
+              <w:t>0,</w:t>
+            </w:r>
+            <w:r>
+              <w:rPr>
+                <w:rFonts w:eastAsiaTheme="minorEastAsia"/>
+              </w:rPr>
+              <w:t>0895</w:t>
             </w:r>
           </w:p>
         </w:tc>
@@ -5886,7 +6017,13 @@
               <w:rPr>
                 <w:rFonts w:eastAsiaTheme="minorEastAsia"/>
               </w:rPr>
-              <w:t>0,248</w:t>
+              <w:t>0,</w:t>
+            </w:r>
+            <w:r>
+              <w:rPr>
+                <w:rFonts w:eastAsiaTheme="minorEastAsia"/>
+              </w:rPr>
+              <w:t>169</w:t>
             </w:r>
           </w:p>
         </w:tc>
@@ -5904,7 +6041,13 @@
               <w:rPr>
                 <w:rFonts w:eastAsiaTheme="minorEastAsia"/>
               </w:rPr>
-              <w:t>0,365</w:t>
+              <w:t>0,</w:t>
+            </w:r>
+            <w:r>
+              <w:rPr>
+                <w:rFonts w:eastAsiaTheme="minorEastAsia"/>
+              </w:rPr>
+              <w:t>331</w:t>
             </w:r>
           </w:p>
         </w:tc>
@@ -6196,7 +6339,7 @@
                                 <w:rPr>
                                   <w:rFonts w:ascii="Cambria Math" w:eastAsiaTheme="minorEastAsia" w:hAnsi="Cambria Math"/>
                                 </w:rPr>
-                                <m:t>t</m:t>
+                                <m:t>x</m:t>
                               </m:r>
                             </m:e>
                             <m:sub>
@@ -6266,7 +6409,7 @@
                                 <w:rPr>
                                   <w:rFonts w:ascii="Cambria Math" w:eastAsiaTheme="minorEastAsia" w:hAnsi="Cambria Math"/>
                                 </w:rPr>
-                                <m:t>t</m:t>
+                                <m:t>x</m:t>
                               </m:r>
                             </m:e>
                             <m:sub>
@@ -6336,7 +6479,7 @@
                                 <w:rPr>
                                   <w:rFonts w:ascii="Cambria Math" w:eastAsiaTheme="minorEastAsia" w:hAnsi="Cambria Math"/>
                                 </w:rPr>
-                                <m:t>t</m:t>
+                                <m:t>x</m:t>
                               </m:r>
                             </m:e>
                             <m:sub>
@@ -6520,7 +6663,7 @@
                             <w:rPr>
                               <w:rFonts w:ascii="Cambria Math" w:eastAsiaTheme="minorEastAsia" w:hAnsi="Cambria Math"/>
                             </w:rPr>
-                            <m:t>t</m:t>
+                            <m:t>x</m:t>
                           </m:r>
                         </m:e>
                         <m:sub>
@@ -6538,13 +6681,7 @@
                     <w:rPr>
                       <w:rFonts w:ascii="Cambria Math" w:eastAsiaTheme="minorEastAsia" w:hAnsi="Cambria Math"/>
                     </w:rPr>
-                    <m:t>+</m:t>
-                  </m:r>
-                  <m:r>
-                    <w:rPr>
-                      <w:rFonts w:ascii="Cambria Math" w:eastAsiaTheme="minorEastAsia" w:hAnsi="Cambria Math"/>
-                    </w:rPr>
-                    <m:t xml:space="preserve"> </m:t>
+                    <m:t xml:space="preserve">+ </m:t>
                   </m:r>
                   <m:sSup>
                     <m:sSupPr>
@@ -6596,7 +6733,7 @@
                             <w:rPr>
                               <w:rFonts w:ascii="Cambria Math" w:eastAsiaTheme="minorEastAsia" w:hAnsi="Cambria Math"/>
                             </w:rPr>
-                            <m:t>t</m:t>
+                            <m:t>x</m:t>
                           </m:r>
                         </m:e>
                         <m:sub>
@@ -6666,7 +6803,7 @@
                             <w:rPr>
                               <w:rFonts w:ascii="Cambria Math" w:eastAsiaTheme="minorEastAsia" w:hAnsi="Cambria Math"/>
                             </w:rPr>
-                            <m:t>t</m:t>
+                            <m:t>x</m:t>
                           </m:r>
                         </m:e>
                         <m:sub>
@@ -6731,7 +6868,19 @@
             <w:rPr>
               <w:rFonts w:ascii="Cambria Math" w:eastAsiaTheme="minorEastAsia" w:hAnsi="Cambria Math"/>
             </w:rPr>
-            <m:t>=0,32+</m:t>
+            <m:t>=0,</m:t>
+          </m:r>
+          <m:r>
+            <w:rPr>
+              <w:rFonts w:ascii="Cambria Math" w:eastAsiaTheme="minorEastAsia" w:hAnsi="Cambria Math"/>
+            </w:rPr>
+            <m:t>2</m:t>
+          </m:r>
+          <m:r>
+            <w:rPr>
+              <w:rFonts w:ascii="Cambria Math" w:eastAsiaTheme="minorEastAsia" w:hAnsi="Cambria Math"/>
+            </w:rPr>
+            <m:t>32+</m:t>
           </m:r>
           <m:f>
             <m:fPr>
@@ -6797,7 +6946,13 @@
                     <w:rPr>
                       <w:rFonts w:ascii="Cambria Math" w:eastAsiaTheme="minorEastAsia" w:hAnsi="Cambria Math"/>
                     </w:rPr>
-                    <m:t>0,123</m:t>
+                    <m:t>0,</m:t>
+                  </m:r>
+                  <m:r>
+                    <w:rPr>
+                      <w:rFonts w:ascii="Cambria Math" w:eastAsiaTheme="minorEastAsia" w:hAnsi="Cambria Math"/>
+                    </w:rPr>
+                    <m:t>0895</m:t>
                   </m:r>
                 </m:e>
               </m:d>
@@ -6805,7 +6960,19 @@
                 <w:rPr>
                   <w:rFonts w:ascii="Cambria Math" w:eastAsiaTheme="minorEastAsia" w:hAnsi="Cambria Math"/>
                 </w:rPr>
-                <m:t>-0,248+2*</m:t>
+                <m:t>-0,</m:t>
+              </m:r>
+              <m:r>
+                <w:rPr>
+                  <w:rFonts w:ascii="Cambria Math" w:eastAsiaTheme="minorEastAsia" w:hAnsi="Cambria Math"/>
+                </w:rPr>
+                <m:t>169</m:t>
+              </m:r>
+              <m:r>
+                <w:rPr>
+                  <w:rFonts w:ascii="Cambria Math" w:eastAsiaTheme="minorEastAsia" w:hAnsi="Cambria Math"/>
+                </w:rPr>
+                <m:t>+2*</m:t>
               </m:r>
               <m:d>
                 <m:dPr>
@@ -6821,7 +6988,13 @@
                     <w:rPr>
                       <w:rFonts w:ascii="Cambria Math" w:eastAsiaTheme="minorEastAsia" w:hAnsi="Cambria Math"/>
                     </w:rPr>
-                    <m:t>0,365</m:t>
+                    <m:t>0,3</m:t>
+                  </m:r>
+                  <m:r>
+                    <w:rPr>
+                      <w:rFonts w:ascii="Cambria Math" w:eastAsiaTheme="minorEastAsia" w:hAnsi="Cambria Math"/>
+                    </w:rPr>
+                    <m:t>31</m:t>
                   </m:r>
                 </m:e>
               </m:d>
@@ -6831,7 +7004,13 @@
             <w:rPr>
               <w:rFonts w:ascii="Cambria Math" w:eastAsiaTheme="minorEastAsia" w:hAnsi="Cambria Math"/>
             </w:rPr>
-            <m:t>≈1,2906</m:t>
+            <m:t>≈1,</m:t>
+          </m:r>
+          <m:r>
+            <w:rPr>
+              <w:rFonts w:ascii="Cambria Math" w:eastAsiaTheme="minorEastAsia" w:hAnsi="Cambria Math"/>
+            </w:rPr>
+            <m:t>128</m:t>
           </m:r>
         </m:oMath>
       </m:oMathPara>
@@ -6903,7 +7082,13 @@
                 <w:rPr>
                   <w:rFonts w:ascii="Cambria Math" w:eastAsiaTheme="minorEastAsia" w:hAnsi="Cambria Math"/>
                 </w:rPr>
-                <m:t>6;1,2906</m:t>
+                <m:t>6;1</m:t>
+              </m:r>
+              <m:r>
+                <w:rPr>
+                  <w:rFonts w:ascii="Cambria Math" w:eastAsiaTheme="minorEastAsia" w:hAnsi="Cambria Math"/>
+                </w:rPr>
+                <m:t>,128</m:t>
               </m:r>
             </m:e>
           </m:d>
@@ -6927,7 +7112,19 @@
                 <w:rPr>
                   <w:rFonts w:ascii="Cambria Math" w:eastAsiaTheme="minorEastAsia" w:hAnsi="Cambria Math"/>
                 </w:rPr>
-                <m:t>6*(1,2906)</m:t>
+                <m:t>6*(1,</m:t>
+              </m:r>
+              <m:r>
+                <w:rPr>
+                  <w:rFonts w:ascii="Cambria Math" w:eastAsiaTheme="minorEastAsia" w:hAnsi="Cambria Math"/>
+                </w:rPr>
+                <m:t>128</m:t>
+              </m:r>
+              <m:r>
+                <w:rPr>
+                  <w:rFonts w:ascii="Cambria Math" w:eastAsiaTheme="minorEastAsia" w:hAnsi="Cambria Math"/>
+                </w:rPr>
+                <m:t>)</m:t>
               </m:r>
             </m:num>
             <m:den>
@@ -6943,7 +7140,13 @@
             <w:rPr>
               <w:rFonts w:ascii="Cambria Math" w:eastAsiaTheme="minorEastAsia" w:hAnsi="Cambria Math"/>
             </w:rPr>
-            <m:t>=0,7744</m:t>
+            <m:t>=0,</m:t>
+          </m:r>
+          <m:r>
+            <w:rPr>
+              <w:rFonts w:ascii="Cambria Math" w:eastAsiaTheme="minorEastAsia" w:hAnsi="Cambria Math"/>
+            </w:rPr>
+            <m:t>6768</m:t>
           </m:r>
         </m:oMath>
       </m:oMathPara>
@@ -6999,7 +7202,19 @@
             <w:rPr>
               <w:rFonts w:ascii="Cambria Math" w:hAnsi="Cambria Math"/>
             </w:rPr>
-            <m:t xml:space="preserve">=0,62+ </m:t>
+            <m:t>=0,</m:t>
+          </m:r>
+          <m:r>
+            <w:rPr>
+              <w:rFonts w:ascii="Cambria Math" w:hAnsi="Cambria Math"/>
+            </w:rPr>
+            <m:t>423</m:t>
+          </m:r>
+          <m:r>
+            <w:rPr>
+              <w:rFonts w:ascii="Cambria Math" w:hAnsi="Cambria Math"/>
+            </w:rPr>
+            <m:t xml:space="preserve">+ </m:t>
           </m:r>
           <m:f>
             <m:fPr>
@@ -7049,13 +7264,19 @@
                 <w:rPr>
                   <w:rFonts w:ascii="Cambria Math" w:hAnsi="Cambria Math"/>
                 </w:rPr>
-                <m:t>0,248+</m:t>
+                <m:t>0,</m:t>
               </m:r>
               <m:r>
                 <w:rPr>
                   <w:rFonts w:ascii="Cambria Math" w:hAnsi="Cambria Math"/>
                 </w:rPr>
-                <m:t>4*</m:t>
+                <m:t>169</m:t>
+              </m:r>
+              <m:r>
+                <w:rPr>
+                  <w:rFonts w:ascii="Cambria Math" w:hAnsi="Cambria Math"/>
+                </w:rPr>
+                <m:t>+4*</m:t>
               </m:r>
               <m:d>
                 <m:dPr>
@@ -7071,7 +7292,13 @@
                     <w:rPr>
                       <w:rFonts w:ascii="Cambria Math" w:hAnsi="Cambria Math"/>
                     </w:rPr>
-                    <m:t>0.365</m:t>
+                    <m:t>0.3</m:t>
+                  </m:r>
+                  <m:r>
+                    <w:rPr>
+                      <w:rFonts w:ascii="Cambria Math" w:hAnsi="Cambria Math"/>
+                    </w:rPr>
+                    <m:t>31</m:t>
                   </m:r>
                 </m:e>
               </m:d>
@@ -7079,7 +7306,13 @@
                 <w:rPr>
                   <w:rFonts w:ascii="Cambria Math" w:hAnsi="Cambria Math"/>
                 </w:rPr>
-                <m:t>+0,7744</m:t>
+                <m:t>+0</m:t>
+              </m:r>
+              <m:r>
+                <w:rPr>
+                  <w:rFonts w:ascii="Cambria Math" w:hAnsi="Cambria Math"/>
+                </w:rPr>
+                <m:t>,6768</m:t>
               </m:r>
             </m:e>
           </m:d>
@@ -7087,7 +7320,13 @@
             <w:rPr>
               <w:rFonts w:ascii="Cambria Math" w:hAnsi="Cambria Math"/>
             </w:rPr>
-            <m:t>=1,4475</m:t>
+            <m:t>=1,</m:t>
+          </m:r>
+          <m:r>
+            <w:rPr>
+              <w:rFonts w:ascii="Cambria Math" w:hAnsi="Cambria Math"/>
+            </w:rPr>
+            <m:t>1462</m:t>
           </m:r>
         </m:oMath>
       </m:oMathPara>
@@ -7261,7 +7500,25 @@
                 <w:rPr>
                   <w:rFonts w:ascii="Cambria Math" w:eastAsiaTheme="minorEastAsia" w:hAnsi="Cambria Math"/>
                 </w:rPr>
-                <m:t>1,4475-1,2906</m:t>
+                <m:t>1,</m:t>
+              </m:r>
+              <m:r>
+                <w:rPr>
+                  <w:rFonts w:ascii="Cambria Math" w:eastAsiaTheme="minorEastAsia" w:hAnsi="Cambria Math"/>
+                </w:rPr>
+                <m:t>146</m:t>
+              </m:r>
+              <m:r>
+                <w:rPr>
+                  <w:rFonts w:ascii="Cambria Math" w:eastAsiaTheme="minorEastAsia" w:hAnsi="Cambria Math"/>
+                </w:rPr>
+                <m:t>-1,</m:t>
+              </m:r>
+              <m:r>
+                <w:rPr>
+                  <w:rFonts w:ascii="Cambria Math" w:eastAsiaTheme="minorEastAsia" w:hAnsi="Cambria Math"/>
+                </w:rPr>
+                <m:t>128</m:t>
               </m:r>
             </m:num>
             <m:den>
@@ -7277,7 +7534,19 @@
             <w:rPr>
               <w:rFonts w:ascii="Cambria Math" w:eastAsiaTheme="minorEastAsia" w:hAnsi="Cambria Math"/>
             </w:rPr>
-            <m:t>= -5,4103x</m:t>
+            <m:t>= -</m:t>
+          </m:r>
+          <m:r>
+            <w:rPr>
+              <w:rFonts w:ascii="Cambria Math" w:eastAsiaTheme="minorEastAsia" w:hAnsi="Cambria Math"/>
+            </w:rPr>
+            <m:t>6,2068</m:t>
+          </m:r>
+          <m:r>
+            <w:rPr>
+              <w:rFonts w:ascii="Cambria Math" w:eastAsiaTheme="minorEastAsia" w:hAnsi="Cambria Math"/>
+            </w:rPr>
+            <m:t>x</m:t>
           </m:r>
           <m:sSup>
             <m:sSupPr>
@@ -7301,7 +7570,13 @@
                 <w:rPr>
                   <w:rFonts w:ascii="Cambria Math" w:eastAsiaTheme="minorEastAsia" w:hAnsi="Cambria Math"/>
                 </w:rPr>
-                <m:t>-3</m:t>
+                <m:t>-</m:t>
+              </m:r>
+              <m:r>
+                <w:rPr>
+                  <w:rFonts w:ascii="Cambria Math" w:eastAsiaTheme="minorEastAsia" w:hAnsi="Cambria Math"/>
+                </w:rPr>
+                <m:t>4</m:t>
               </m:r>
             </m:sup>
           </m:sSup>
@@ -7475,7 +7750,19 @@
             <w:rPr>
               <w:rFonts w:ascii="Cambria Math" w:eastAsiaTheme="minorEastAsia" w:hAnsi="Cambria Math"/>
             </w:rPr>
-            <m:t>= 1,4475 -5,4103x</m:t>
+            <m:t xml:space="preserve">= </m:t>
+          </m:r>
+          <m:r>
+            <w:rPr>
+              <w:rFonts w:ascii="Cambria Math" w:hAnsi="Cambria Math"/>
+            </w:rPr>
+            <m:t>1,1462</m:t>
+          </m:r>
+          <m:r>
+            <w:rPr>
+              <w:rFonts w:ascii="Cambria Math" w:eastAsiaTheme="minorEastAsia" w:hAnsi="Cambria Math"/>
+            </w:rPr>
+            <m:t>-6,2068x</m:t>
           </m:r>
           <m:sSup>
             <m:sSupPr>
@@ -7499,7 +7786,7 @@
                 <w:rPr>
                   <w:rFonts w:ascii="Cambria Math" w:eastAsiaTheme="minorEastAsia" w:hAnsi="Cambria Math"/>
                 </w:rPr>
-                <m:t>-3</m:t>
+                <m:t>-4</m:t>
               </m:r>
             </m:sup>
           </m:sSup>
@@ -7507,7 +7794,13 @@
             <w:rPr>
               <w:rFonts w:ascii="Cambria Math" w:eastAsiaTheme="minorEastAsia" w:hAnsi="Cambria Math"/>
             </w:rPr>
-            <m:t>=1,4420</m:t>
+            <m:t>=1,</m:t>
+          </m:r>
+          <m:r>
+            <w:rPr>
+              <w:rFonts w:ascii="Cambria Math" w:eastAsiaTheme="minorEastAsia" w:hAnsi="Cambria Math"/>
+            </w:rPr>
+            <m:t>1455</m:t>
           </m:r>
         </m:oMath>
       </m:oMathPara>
@@ -7719,7 +8012,7 @@
               <w:rPr>
                 <w:rFonts w:eastAsiaTheme="minorEastAsia"/>
               </w:rPr>
-              <w:t>0,32</w:t>
+              <w:t>0,232</w:t>
             </w:r>
           </w:p>
         </w:tc>
@@ -7737,7 +8030,7 @@
               <w:rPr>
                 <w:rFonts w:eastAsiaTheme="minorEastAsia"/>
               </w:rPr>
-              <w:t>0,41</w:t>
+              <w:t>0,298</w:t>
             </w:r>
           </w:p>
         </w:tc>
@@ -7755,7 +8048,7 @@
               <w:rPr>
                 <w:rFonts w:eastAsiaTheme="minorEastAsia"/>
               </w:rPr>
-              <w:t>0,62</w:t>
+              <w:t>0,423</w:t>
             </w:r>
           </w:p>
         </w:tc>
@@ -7773,7 +8066,7 @@
               <w:rPr>
                 <w:rFonts w:eastAsiaTheme="minorEastAsia"/>
               </w:rPr>
-              <w:t>0,73</w:t>
+              <w:t>0,663</w:t>
             </w:r>
           </w:p>
         </w:tc>
@@ -7791,7 +8084,7 @@
               <w:rPr>
                 <w:rFonts w:eastAsiaTheme="minorEastAsia"/>
               </w:rPr>
-              <w:t>1,4420</w:t>
+              <w:t>1,1455</w:t>
             </w:r>
           </w:p>
         </w:tc>
@@ -7847,7 +8140,7 @@
               <w:rPr>
                 <w:rFonts w:eastAsiaTheme="minorEastAsia"/>
               </w:rPr>
-              <w:t>0,064</w:t>
+              <w:t>0,0464</w:t>
             </w:r>
           </w:p>
         </w:tc>
@@ -7865,7 +8158,7 @@
               <w:rPr>
                 <w:rFonts w:eastAsiaTheme="minorEastAsia"/>
               </w:rPr>
-              <w:t>0,123</w:t>
+              <w:t>0,0895</w:t>
             </w:r>
           </w:p>
         </w:tc>
@@ -7883,7 +8176,7 @@
               <w:rPr>
                 <w:rFonts w:eastAsiaTheme="minorEastAsia"/>
               </w:rPr>
-              <w:t>0,248</w:t>
+              <w:t>0,169</w:t>
             </w:r>
           </w:p>
         </w:tc>
@@ -7901,7 +8194,7 @@
               <w:rPr>
                 <w:rFonts w:eastAsiaTheme="minorEastAsia"/>
               </w:rPr>
-              <w:t>0,365</w:t>
+              <w:t>0,331</w:t>
             </w:r>
           </w:p>
         </w:tc>
@@ -7919,7 +8212,7 @@
               <w:rPr>
                 <w:rFonts w:eastAsiaTheme="minorEastAsia"/>
               </w:rPr>
-              <w:t>0,865</w:t>
+              <w:t>0,687</w:t>
             </w:r>
           </w:p>
         </w:tc>
@@ -7950,7 +8243,7 @@
         </w:rPr>
         <w:t xml:space="preserve"> Otro tipo de problema puede ser encontrar </w:t>
       </w:r>
-      <w:bookmarkStart w:id="1" w:name="_Hlk497154876"/>
+      <w:bookmarkStart w:id="0" w:name="_Hlk497154876"/>
       <w:r>
         <w:rPr>
           <w:rFonts w:eastAsiaTheme="minorEastAsia"/>
@@ -7970,18 +8263,12 @@
         </w:rPr>
         <w:t xml:space="preserve"> que </w:t>
       </w:r>
-      <w:bookmarkEnd w:id="1"/>
-      <w:r>
-        <w:rPr>
-          <w:rFonts w:eastAsiaTheme="minorEastAsia"/>
-        </w:rPr>
-        <w:t>haga y(</w:t>
-      </w:r>
-      <w:r>
-        <w:rPr>
-          <w:rFonts w:eastAsiaTheme="minorEastAsia"/>
-        </w:rPr>
-        <w:t>x</w:t>
+      <w:bookmarkEnd w:id="0"/>
+      <w:r>
+        <w:rPr>
+          <w:rFonts w:eastAsiaTheme="minorEastAsia"/>
+        </w:rPr>
+        <w:t>haga y(x</w:t>
       </w:r>
       <w:proofErr w:type="gramStart"/>
       <w:r>
@@ -8015,13 +8302,7 @@
         <w:rPr>
           <w:rFonts w:eastAsiaTheme="minorEastAsia"/>
         </w:rPr>
-        <w:t xml:space="preserve">Encontraremos a continuación, el </w:t>
-      </w:r>
-      <w:r>
-        <w:rPr>
-          <w:rFonts w:eastAsiaTheme="minorEastAsia"/>
-        </w:rPr>
-        <w:t>x</w:t>
+        <w:t>Encontraremos a continuación, el x</w:t>
       </w:r>
       <w:r>
         <w:rPr>
@@ -8034,19 +8315,7 @@
         <w:rPr>
           <w:rFonts w:eastAsiaTheme="minorEastAsia"/>
         </w:rPr>
-        <w:t xml:space="preserve"> </w:t>
-      </w:r>
-      <w:r>
-        <w:rPr>
-          <w:rFonts w:eastAsiaTheme="minorEastAsia"/>
-        </w:rPr>
-        <w:t xml:space="preserve">tal que </w:t>
-      </w:r>
-      <w:r>
-        <w:rPr>
-          <w:rFonts w:eastAsiaTheme="minorEastAsia"/>
-        </w:rPr>
-        <w:t>y(x</w:t>
+        <w:t xml:space="preserve"> tal que y(x</w:t>
       </w:r>
       <w:proofErr w:type="gramStart"/>
       <w:r>
@@ -8067,7 +8336,7 @@
         <w:rPr>
           <w:rFonts w:eastAsiaTheme="minorEastAsia"/>
         </w:rPr>
-        <w:t>7</w:t>
+        <w:t>4</w:t>
       </w:r>
       <w:r>
         <w:rPr>
@@ -8106,13 +8375,7 @@
           <w:rPr>
             <w:rFonts w:ascii="Cambria Math" w:eastAsiaTheme="minorEastAsia" w:hAnsi="Cambria Math"/>
           </w:rPr>
-          <m:t>h=</m:t>
-        </m:r>
-        <m:r>
-          <w:rPr>
-            <w:rFonts w:ascii="Cambria Math" w:eastAsiaTheme="minorEastAsia" w:hAnsi="Cambria Math"/>
-          </w:rPr>
-          <m:t>2</m:t>
+          <m:t>h=2</m:t>
         </m:r>
       </m:oMath>
     </w:p>
@@ -8138,19 +8401,7 @@
                 <w:rPr>
                   <w:rFonts w:ascii="Cambria Math" w:eastAsiaTheme="minorEastAsia" w:hAnsi="Cambria Math"/>
                 </w:rPr>
-                <m:t>y(</m:t>
-              </m:r>
-              <m:r>
-                <w:rPr>
-                  <w:rFonts w:ascii="Cambria Math" w:eastAsiaTheme="minorEastAsia" w:hAnsi="Cambria Math"/>
-                </w:rPr>
-                <m:t>8</m:t>
-              </m:r>
-              <m:r>
-                <w:rPr>
-                  <w:rFonts w:ascii="Cambria Math" w:eastAsiaTheme="minorEastAsia" w:hAnsi="Cambria Math"/>
-                </w:rPr>
-                <m:t>)</m:t>
+                <m:t>y(8)</m:t>
               </m:r>
             </m:e>
             <m:sup>
@@ -8166,13 +8417,13 @@
             <w:rPr>
               <w:rFonts w:ascii="Cambria Math" w:eastAsiaTheme="minorEastAsia" w:hAnsi="Cambria Math"/>
             </w:rPr>
-            <m:t>=0</m:t>
+            <m:t>=0,</m:t>
           </m:r>
           <m:r>
             <w:rPr>
               <w:rFonts w:ascii="Cambria Math" w:eastAsiaTheme="minorEastAsia" w:hAnsi="Cambria Math"/>
             </w:rPr>
-            <m:t>,41</m:t>
+            <m:t>298</m:t>
           </m:r>
           <m:r>
             <w:rPr>
@@ -8250,7 +8501,7 @@
                     <w:rPr>
                       <w:rFonts w:ascii="Cambria Math" w:eastAsiaTheme="minorEastAsia" w:hAnsi="Cambria Math"/>
                     </w:rPr>
-                    <m:t>248</m:t>
+                    <m:t>169</m:t>
                   </m:r>
                 </m:e>
               </m:d>
@@ -8264,7 +8515,7 @@
                 <w:rPr>
                   <w:rFonts w:ascii="Cambria Math" w:eastAsiaTheme="minorEastAsia" w:hAnsi="Cambria Math"/>
                 </w:rPr>
-                <m:t>365</m:t>
+                <m:t>331</m:t>
               </m:r>
               <m:r>
                 <w:rPr>
@@ -8292,13 +8543,7 @@
                     <w:rPr>
                       <w:rFonts w:ascii="Cambria Math" w:eastAsiaTheme="minorEastAsia" w:hAnsi="Cambria Math"/>
                     </w:rPr>
-                    <m:t>8</m:t>
-                  </m:r>
-                  <m:r>
-                    <w:rPr>
-                      <w:rFonts w:ascii="Cambria Math" w:eastAsiaTheme="minorEastAsia" w:hAnsi="Cambria Math"/>
-                    </w:rPr>
-                    <m:t>65</m:t>
+                    <m:t>687</m:t>
                   </m:r>
                 </m:e>
               </m:d>
@@ -8314,7 +8559,7 @@
             <w:rPr>
               <w:rFonts w:ascii="Cambria Math" w:eastAsiaTheme="minorEastAsia" w:hAnsi="Cambria Math"/>
             </w:rPr>
-            <m:t>5,373</m:t>
+            <m:t>3,98</m:t>
           </m:r>
         </m:oMath>
       </m:oMathPara>
@@ -8354,19 +8599,7 @@
                 <w:rPr>
                   <w:rFonts w:ascii="Cambria Math" w:eastAsiaTheme="minorEastAsia" w:hAnsi="Cambria Math"/>
                 </w:rPr>
-                <m:t>y</m:t>
-              </m:r>
-              <m:r>
-                <w:rPr>
-                  <w:rFonts w:ascii="Cambria Math" w:eastAsiaTheme="minorEastAsia" w:hAnsi="Cambria Math"/>
-                </w:rPr>
-                <m:t>(8</m:t>
-              </m:r>
-              <m:r>
-                <w:rPr>
-                  <w:rFonts w:ascii="Cambria Math" w:eastAsiaTheme="minorEastAsia" w:hAnsi="Cambria Math"/>
-                </w:rPr>
-                <m:t>)'</m:t>
+                <m:t>y(8)'</m:t>
               </m:r>
             </m:e>
             <m:sup>
@@ -8398,19 +8631,13 @@
                 <w:rPr>
                   <w:rFonts w:ascii="Cambria Math" w:eastAsiaTheme="minorEastAsia" w:hAnsi="Cambria Math"/>
                 </w:rPr>
-                <m:t>8</m:t>
-              </m:r>
-              <m:r>
-                <w:rPr>
-                  <w:rFonts w:ascii="Cambria Math" w:eastAsiaTheme="minorEastAsia" w:hAnsi="Cambria Math"/>
-                </w:rPr>
-                <m:t>;</m:t>
-              </m:r>
-              <m:r>
-                <w:rPr>
-                  <w:rFonts w:ascii="Cambria Math" w:eastAsiaTheme="minorEastAsia" w:hAnsi="Cambria Math"/>
-                </w:rPr>
-                <m:t>5,373</m:t>
+                <m:t>8;</m:t>
+              </m:r>
+              <m:r>
+                <w:rPr>
+                  <w:rFonts w:ascii="Cambria Math" w:eastAsiaTheme="minorEastAsia" w:hAnsi="Cambria Math"/>
+                </w:rPr>
+                <m:t>3,98</m:t>
               </m:r>
             </m:e>
           </m:d>
@@ -8434,19 +8661,13 @@
                 <w:rPr>
                   <w:rFonts w:ascii="Cambria Math" w:eastAsiaTheme="minorEastAsia" w:hAnsi="Cambria Math"/>
                 </w:rPr>
-                <m:t>8</m:t>
-              </m:r>
-              <m:r>
-                <w:rPr>
-                  <w:rFonts w:ascii="Cambria Math" w:eastAsiaTheme="minorEastAsia" w:hAnsi="Cambria Math"/>
-                </w:rPr>
-                <m:t>*(</m:t>
-              </m:r>
-              <m:r>
-                <w:rPr>
-                  <w:rFonts w:ascii="Cambria Math" w:eastAsiaTheme="minorEastAsia" w:hAnsi="Cambria Math"/>
-                </w:rPr>
-                <m:t>5,373</m:t>
+                <m:t>8*(</m:t>
+              </m:r>
+              <m:r>
+                <w:rPr>
+                  <w:rFonts w:ascii="Cambria Math" w:eastAsiaTheme="minorEastAsia" w:hAnsi="Cambria Math"/>
+                </w:rPr>
+                <m:t>3,98</m:t>
               </m:r>
               <m:r>
                 <w:rPr>
@@ -8474,7 +8695,7 @@
             <w:rPr>
               <w:rFonts w:ascii="Cambria Math" w:eastAsiaTheme="minorEastAsia" w:hAnsi="Cambria Math"/>
             </w:rPr>
-            <m:t>4,2981</m:t>
+            <m:t>3,184</m:t>
           </m:r>
         </m:oMath>
       </m:oMathPara>
@@ -8514,19 +8735,7 @@
                 <w:rPr>
                   <w:rFonts w:ascii="Cambria Math" w:hAnsi="Cambria Math"/>
                 </w:rPr>
-                <m:t>y</m:t>
-              </m:r>
-              <m:r>
-                <w:rPr>
-                  <w:rFonts w:ascii="Cambria Math" w:hAnsi="Cambria Math"/>
-                </w:rPr>
-                <m:t>(8</m:t>
-              </m:r>
-              <m:r>
-                <w:rPr>
-                  <w:rFonts w:ascii="Cambria Math" w:hAnsi="Cambria Math"/>
-                </w:rPr>
-                <m:t>)</m:t>
+                <m:t>y(8)</m:t>
               </m:r>
             </m:e>
             <m:sup>
@@ -8548,7 +8757,7 @@
             <w:rPr>
               <w:rFonts w:ascii="Cambria Math" w:hAnsi="Cambria Math"/>
             </w:rPr>
-            <m:t>73</m:t>
+            <m:t>663</m:t>
           </m:r>
           <m:r>
             <w:rPr>
@@ -8604,13 +8813,13 @@
                 <w:rPr>
                   <w:rFonts w:ascii="Cambria Math" w:hAnsi="Cambria Math"/>
                 </w:rPr>
-                <m:t>0,</m:t>
+                <m:t>0,3</m:t>
               </m:r>
               <m:r>
                 <w:rPr>
                   <w:rFonts w:ascii="Cambria Math" w:hAnsi="Cambria Math"/>
                 </w:rPr>
-                <m:t>365</m:t>
+                <m:t>31</m:t>
               </m:r>
               <m:r>
                 <w:rPr>
@@ -8632,19 +8841,13 @@
                     <w:rPr>
                       <w:rFonts w:ascii="Cambria Math" w:hAnsi="Cambria Math"/>
                     </w:rPr>
-                    <m:t>0.</m:t>
+                    <m:t>0</m:t>
                   </m:r>
                   <m:r>
                     <w:rPr>
                       <w:rFonts w:ascii="Cambria Math" w:hAnsi="Cambria Math"/>
                     </w:rPr>
-                    <m:t>8</m:t>
-                  </m:r>
-                  <m:r>
-                    <w:rPr>
-                      <w:rFonts w:ascii="Cambria Math" w:hAnsi="Cambria Math"/>
-                    </w:rPr>
-                    <m:t>65</m:t>
+                    <m:t>,687</m:t>
                   </m:r>
                 </m:e>
               </m:d>
@@ -8656,9 +8859,9 @@
               </m:r>
               <m:r>
                 <w:rPr>
-                  <w:rFonts w:ascii="Cambria Math" w:hAnsi="Cambria Math"/>
-                </w:rPr>
-                <m:t>4,2981</m:t>
+                  <w:rFonts w:ascii="Cambria Math" w:eastAsiaTheme="minorEastAsia" w:hAnsi="Cambria Math"/>
+                </w:rPr>
+                <m:t>3,184</m:t>
               </m:r>
             </m:e>
           </m:d>
@@ -8672,7 +8875,7 @@
             <w:rPr>
               <w:rFonts w:ascii="Cambria Math" w:hAnsi="Cambria Math"/>
             </w:rPr>
-            <m:t>7,4183</m:t>
+            <m:t>4,838</m:t>
           </m:r>
         </m:oMath>
       </m:oMathPara>
@@ -8846,7 +9049,19 @@
                 <w:rPr>
                   <w:rFonts w:ascii="Cambria Math" w:eastAsiaTheme="minorEastAsia" w:hAnsi="Cambria Math"/>
                 </w:rPr>
-                <m:t>7,4183-5,373</m:t>
+                <m:t>4,838</m:t>
+              </m:r>
+              <m:r>
+                <w:rPr>
+                  <w:rFonts w:ascii="Cambria Math" w:eastAsiaTheme="minorEastAsia" w:hAnsi="Cambria Math"/>
+                </w:rPr>
+                <m:t>-</m:t>
+              </m:r>
+              <m:r>
+                <w:rPr>
+                  <w:rFonts w:ascii="Cambria Math" w:eastAsiaTheme="minorEastAsia" w:hAnsi="Cambria Math"/>
+                </w:rPr>
+                <m:t>3,184</m:t>
               </m:r>
             </m:num>
             <m:den>
@@ -8862,13 +9077,13 @@
             <w:rPr>
               <w:rFonts w:ascii="Cambria Math" w:eastAsiaTheme="minorEastAsia" w:hAnsi="Cambria Math"/>
             </w:rPr>
-            <m:t xml:space="preserve">= </m:t>
+            <m:t>= -0,0</m:t>
           </m:r>
           <m:r>
             <w:rPr>
               <w:rFonts w:ascii="Cambria Math" w:eastAsiaTheme="minorEastAsia" w:hAnsi="Cambria Math"/>
             </w:rPr>
-            <m:t>-0,0705</m:t>
+            <m:t>57</m:t>
           </m:r>
         </m:oMath>
       </m:oMathPara>
@@ -9031,9 +9246,39 @@
           </m:r>
           <m:r>
             <w:rPr>
+              <w:rFonts w:ascii="Cambria Math" w:hAnsi="Cambria Math"/>
+            </w:rPr>
+            <m:t>4,83</m:t>
+          </m:r>
+          <m:r>
+            <w:rPr>
+              <w:rFonts w:ascii="Cambria Math" w:hAnsi="Cambria Math"/>
+            </w:rPr>
+            <m:t>8</m:t>
+          </m:r>
+          <m:r>
+            <w:rPr>
               <w:rFonts w:ascii="Cambria Math" w:eastAsiaTheme="minorEastAsia" w:hAnsi="Cambria Math"/>
             </w:rPr>
-            <m:t>7,4183-0,0705=7,3477</m:t>
+            <m:t>-0,0</m:t>
+          </m:r>
+          <m:r>
+            <w:rPr>
+              <w:rFonts w:ascii="Cambria Math" w:eastAsiaTheme="minorEastAsia" w:hAnsi="Cambria Math"/>
+            </w:rPr>
+            <m:t>57</m:t>
+          </m:r>
+          <m:r>
+            <w:rPr>
+              <w:rFonts w:ascii="Cambria Math" w:eastAsiaTheme="minorEastAsia" w:hAnsi="Cambria Math"/>
+            </w:rPr>
+            <m:t>=</m:t>
+          </m:r>
+          <m:r>
+            <w:rPr>
+              <w:rFonts w:ascii="Cambria Math" w:eastAsiaTheme="minorEastAsia" w:hAnsi="Cambria Math"/>
+            </w:rPr>
+            <m:t>4,7809</m:t>
           </m:r>
         </m:oMath>
       </m:oMathPara>
@@ -9271,7 +9516,7 @@
               <w:rPr>
                 <w:rFonts w:eastAsiaTheme="minorEastAsia"/>
               </w:rPr>
-              <w:t>0,32</w:t>
+              <w:t>0,232</w:t>
             </w:r>
           </w:p>
         </w:tc>
@@ -9289,7 +9534,7 @@
               <w:rPr>
                 <w:rFonts w:eastAsiaTheme="minorEastAsia"/>
               </w:rPr>
-              <w:t>0,41</w:t>
+              <w:t>0,298</w:t>
             </w:r>
           </w:p>
         </w:tc>
@@ -9307,7 +9552,7 @@
               <w:rPr>
                 <w:rFonts w:eastAsiaTheme="minorEastAsia"/>
               </w:rPr>
-              <w:t>0,62</w:t>
+              <w:t>0,423</w:t>
             </w:r>
           </w:p>
         </w:tc>
@@ -9325,7 +9570,7 @@
               <w:rPr>
                 <w:rFonts w:eastAsiaTheme="minorEastAsia"/>
               </w:rPr>
-              <w:t>0,73</w:t>
+              <w:t>0,663</w:t>
             </w:r>
           </w:p>
         </w:tc>
@@ -9343,7 +9588,7 @@
               <w:rPr>
                 <w:rFonts w:eastAsiaTheme="minorEastAsia"/>
               </w:rPr>
-              <w:t>1,4420</w:t>
+              <w:t>1,1455</w:t>
             </w:r>
           </w:p>
         </w:tc>
@@ -9361,7 +9606,7 @@
               <w:rPr>
                 <w:rFonts w:eastAsiaTheme="minorEastAsia"/>
               </w:rPr>
-              <w:t>7,3477</w:t>
+              <w:t>4,838</w:t>
             </w:r>
           </w:p>
         </w:tc>
@@ -9417,7 +9662,7 @@
               <w:rPr>
                 <w:rFonts w:eastAsiaTheme="minorEastAsia"/>
               </w:rPr>
-              <w:t>0,064</w:t>
+              <w:t>0,0464</w:t>
             </w:r>
           </w:p>
         </w:tc>
@@ -9435,7 +9680,7 @@
               <w:rPr>
                 <w:rFonts w:eastAsiaTheme="minorEastAsia"/>
               </w:rPr>
-              <w:t>0,123</w:t>
+              <w:t>0,0895</w:t>
             </w:r>
           </w:p>
         </w:tc>
@@ -9453,7 +9698,7 @@
               <w:rPr>
                 <w:rFonts w:eastAsiaTheme="minorEastAsia"/>
               </w:rPr>
-              <w:t>0,248</w:t>
+              <w:t>0,169</w:t>
             </w:r>
           </w:p>
         </w:tc>
@@ -9471,7 +9716,7 @@
               <w:rPr>
                 <w:rFonts w:eastAsiaTheme="minorEastAsia"/>
               </w:rPr>
-              <w:t>0,365</w:t>
+              <w:t>0,331</w:t>
             </w:r>
           </w:p>
         </w:tc>
@@ -9489,7 +9734,7 @@
               <w:rPr>
                 <w:rFonts w:eastAsiaTheme="minorEastAsia"/>
               </w:rPr>
-              <w:t>0,865</w:t>
+              <w:t>0,687</w:t>
             </w:r>
           </w:p>
         </w:tc>
@@ -9507,7 +9752,7 @@
               <w:rPr>
                 <w:rFonts w:eastAsiaTheme="minorEastAsia"/>
               </w:rPr>
-              <w:t>5,8782</w:t>
+              <w:t>3,824</w:t>
             </w:r>
           </w:p>
         </w:tc>
@@ -9530,13 +9775,7 @@
         <w:rPr>
           <w:rFonts w:eastAsiaTheme="minorEastAsia"/>
         </w:rPr>
-        <w:t xml:space="preserve">Es evidente que nos pasamos de nuestro valor objetivo. Si consideramos que la diferencia entre la aproximación obtenida y el valor buscado es lo suficientemente pequeña para ser aceptada, terminaremos el método y diremos que nuestro </w:t>
-      </w:r>
-      <w:r>
-        <w:rPr>
-          <w:rFonts w:eastAsiaTheme="minorEastAsia"/>
-        </w:rPr>
-        <w:t>x</w:t>
+        <w:t>Es evidente que nos pasamos de nuestro valor objetivo. Si consideramos que la diferencia entre la aproximación obtenida y el valor buscado es lo suficientemente pequeña para ser aceptada, terminaremos el método y diremos que nuestro x</w:t>
       </w:r>
       <w:r>
         <w:rPr>
@@ -9571,7 +9810,17 @@
           <w:b/>
           <w:u w:val="single"/>
         </w:rPr>
-        <w:t>Consideraciones finales:</w:t>
+        <w:t>Consideraciones final</w:t>
+      </w:r>
+      <w:bookmarkStart w:id="1" w:name="_GoBack"/>
+      <w:bookmarkEnd w:id="1"/>
+      <w:r>
+        <w:rPr>
+          <w:rFonts w:eastAsiaTheme="minorEastAsia"/>
+          <w:b/>
+          <w:u w:val="single"/>
+        </w:rPr>
+        <w:t>es:</w:t>
       </w:r>
     </w:p>
     <w:p>
@@ -10702,7 +10951,7 @@
 </file>
 
 <file path=customXml/itemProps1.xml><?xml version="1.0" encoding="utf-8"?>
-<ds:datastoreItem xmlns:ds="http://schemas.openxmlformats.org/officeDocument/2006/customXml" ds:itemID="{022D7CB9-CF5B-4D7C-AC12-52CADCCC1032}">
+<ds:datastoreItem xmlns:ds="http://schemas.openxmlformats.org/officeDocument/2006/customXml" ds:itemID="{A8D6CBCB-A9B6-47C7-BD34-B204287B2399}">
   <ds:schemaRefs>
     <ds:schemaRef ds:uri="http://schemas.openxmlformats.org/officeDocument/2006/bibliography"/>
   </ds:schemaRefs>

</xml_diff>

<commit_message>
Solucion analitica del PVI
</commit_message>
<xml_diff>
--- a/MultipasoMilne.docx
+++ b/MultipasoMilne.docx
@@ -129,19 +129,7 @@
                     <w:rPr>
                       <w:rFonts w:ascii="Cambria Math" w:hAnsi="Cambria Math"/>
                     </w:rPr>
-                    <m:t>=f(</m:t>
-                  </m:r>
-                  <m:r>
-                    <w:rPr>
-                      <w:rFonts w:ascii="Cambria Math" w:hAnsi="Cambria Math"/>
-                    </w:rPr>
-                    <m:t>x</m:t>
-                  </m:r>
-                  <m:r>
-                    <w:rPr>
-                      <w:rFonts w:ascii="Cambria Math" w:hAnsi="Cambria Math"/>
-                    </w:rPr>
-                    <m:t>,y)</m:t>
+                    <m:t>=f(x,y)</m:t>
                   </m:r>
                 </m:e>
                 <m:e>
@@ -793,15 +781,7 @@
                   <w:sz w:val="24"/>
                   <w:szCs w:val="24"/>
                 </w:rPr>
-                <m:t>d</m:t>
-              </m:r>
-              <m:r>
-                <w:rPr>
-                  <w:rFonts w:ascii="Cambria Math" w:eastAsia="Times New Roman" w:hAnsi="Cambria Math" w:cs="Times New Roman"/>
-                  <w:sz w:val="24"/>
-                  <w:szCs w:val="24"/>
-                </w:rPr>
-                <m:t>x</m:t>
+                <m:t>dx</m:t>
               </m:r>
             </m:den>
           </m:f>
@@ -812,25 +792,7 @@
               <w:szCs w:val="24"/>
               <w:lang w:eastAsia="es-AR"/>
             </w:rPr>
-            <m:t>=f(</m:t>
-          </m:r>
-          <m:r>
-            <w:rPr>
-              <w:rFonts w:ascii="Cambria Math" w:eastAsia="Times New Roman" w:hAnsi="Cambria Math" w:cs="Times New Roman"/>
-              <w:sz w:val="24"/>
-              <w:szCs w:val="24"/>
-              <w:lang w:eastAsia="es-AR"/>
-            </w:rPr>
-            <m:t>x</m:t>
-          </m:r>
-          <m:r>
-            <w:rPr>
-              <w:rFonts w:ascii="Cambria Math" w:eastAsia="Times New Roman" w:hAnsi="Cambria Math" w:cs="Times New Roman"/>
-              <w:sz w:val="24"/>
-              <w:szCs w:val="24"/>
-              <w:lang w:eastAsia="es-AR"/>
-            </w:rPr>
-            <m:t>,y)</m:t>
+            <m:t>=f(x,y)</m:t>
           </m:r>
         </m:oMath>
       </m:oMathPara>
@@ -1007,25 +969,7 @@
                 <w:rPr>
                   <w:rFonts w:ascii="Cambria Math" w:hAnsi="Cambria Math"/>
                 </w:rPr>
-                <m:t>f(</m:t>
-              </m:r>
-              <m:r>
-                <w:rPr>
-                  <w:rFonts w:ascii="Cambria Math" w:hAnsi="Cambria Math"/>
-                </w:rPr>
-                <m:t>x</m:t>
-              </m:r>
-              <m:r>
-                <w:rPr>
-                  <w:rFonts w:ascii="Cambria Math" w:hAnsi="Cambria Math"/>
-                </w:rPr>
-                <m:t>,y)d</m:t>
-              </m:r>
-              <m:r>
-                <w:rPr>
-                  <w:rFonts w:ascii="Cambria Math" w:hAnsi="Cambria Math"/>
-                </w:rPr>
-                <m:t>x</m:t>
+                <m:t>f(x,y)dx</m:t>
               </m:r>
             </m:e>
           </m:nary>
@@ -1316,25 +1260,7 @@
                 <w:rPr>
                   <w:rFonts w:ascii="Cambria Math" w:hAnsi="Cambria Math"/>
                 </w:rPr>
-                <m:t>(</m:t>
-              </m:r>
-              <m:r>
-                <w:rPr>
-                  <w:rFonts w:ascii="Cambria Math" w:hAnsi="Cambria Math"/>
-                </w:rPr>
-                <m:t>x</m:t>
-              </m:r>
-              <m:r>
-                <w:rPr>
-                  <w:rFonts w:ascii="Cambria Math" w:hAnsi="Cambria Math"/>
-                </w:rPr>
-                <m:t>)d</m:t>
-              </m:r>
-              <m:r>
-                <w:rPr>
-                  <w:rFonts w:ascii="Cambria Math" w:hAnsi="Cambria Math"/>
-                </w:rPr>
-                <m:t>x</m:t>
+                <m:t>(x)dx</m:t>
               </m:r>
             </m:e>
           </m:nary>
@@ -1967,25 +1893,7 @@
                 <w:rPr>
                   <w:rFonts w:ascii="Cambria Math" w:hAnsi="Cambria Math"/>
                 </w:rPr>
-                <m:t>f(</m:t>
-              </m:r>
-              <m:r>
-                <w:rPr>
-                  <w:rFonts w:ascii="Cambria Math" w:hAnsi="Cambria Math"/>
-                </w:rPr>
-                <m:t>x</m:t>
-              </m:r>
-              <m:r>
-                <w:rPr>
-                  <w:rFonts w:ascii="Cambria Math" w:hAnsi="Cambria Math"/>
-                </w:rPr>
-                <m:t>,y)d</m:t>
-              </m:r>
-              <m:r>
-                <w:rPr>
-                  <w:rFonts w:ascii="Cambria Math" w:hAnsi="Cambria Math"/>
-                </w:rPr>
-                <m:t>x</m:t>
+                <m:t>f(x,y)dx</m:t>
               </m:r>
             </m:e>
           </m:nary>
@@ -2172,25 +2080,7 @@
                 <w:rPr>
                   <w:rFonts w:ascii="Cambria Math" w:hAnsi="Cambria Math"/>
                 </w:rPr>
-                <m:t>p(</m:t>
-              </m:r>
-              <m:r>
-                <w:rPr>
-                  <w:rFonts w:ascii="Cambria Math" w:hAnsi="Cambria Math"/>
-                </w:rPr>
-                <m:t>x</m:t>
-              </m:r>
-              <m:r>
-                <w:rPr>
-                  <w:rFonts w:ascii="Cambria Math" w:hAnsi="Cambria Math"/>
-                </w:rPr>
-                <m:t>)d</m:t>
-              </m:r>
-              <m:r>
-                <w:rPr>
-                  <w:rFonts w:ascii="Cambria Math" w:hAnsi="Cambria Math"/>
-                </w:rPr>
-                <m:t>x</m:t>
+                <m:t>p(x)dx</m:t>
               </m:r>
             </m:e>
           </m:nary>
@@ -6868,19 +6758,7 @@
             <w:rPr>
               <w:rFonts w:ascii="Cambria Math" w:eastAsiaTheme="minorEastAsia" w:hAnsi="Cambria Math"/>
             </w:rPr>
-            <m:t>=0,</m:t>
-          </m:r>
-          <m:r>
-            <w:rPr>
-              <w:rFonts w:ascii="Cambria Math" w:eastAsiaTheme="minorEastAsia" w:hAnsi="Cambria Math"/>
-            </w:rPr>
-            <m:t>2</m:t>
-          </m:r>
-          <m:r>
-            <w:rPr>
-              <w:rFonts w:ascii="Cambria Math" w:eastAsiaTheme="minorEastAsia" w:hAnsi="Cambria Math"/>
-            </w:rPr>
-            <m:t>32+</m:t>
+            <m:t>=0,232+</m:t>
           </m:r>
           <m:f>
             <m:fPr>
@@ -6946,13 +6824,7 @@
                     <w:rPr>
                       <w:rFonts w:ascii="Cambria Math" w:eastAsiaTheme="minorEastAsia" w:hAnsi="Cambria Math"/>
                     </w:rPr>
-                    <m:t>0,</m:t>
-                  </m:r>
-                  <m:r>
-                    <w:rPr>
-                      <w:rFonts w:ascii="Cambria Math" w:eastAsiaTheme="minorEastAsia" w:hAnsi="Cambria Math"/>
-                    </w:rPr>
-                    <m:t>0895</m:t>
+                    <m:t>0,0895</m:t>
                   </m:r>
                 </m:e>
               </m:d>
@@ -6960,19 +6832,7 @@
                 <w:rPr>
                   <w:rFonts w:ascii="Cambria Math" w:eastAsiaTheme="minorEastAsia" w:hAnsi="Cambria Math"/>
                 </w:rPr>
-                <m:t>-0,</m:t>
-              </m:r>
-              <m:r>
-                <w:rPr>
-                  <w:rFonts w:ascii="Cambria Math" w:eastAsiaTheme="minorEastAsia" w:hAnsi="Cambria Math"/>
-                </w:rPr>
-                <m:t>169</m:t>
-              </m:r>
-              <m:r>
-                <w:rPr>
-                  <w:rFonts w:ascii="Cambria Math" w:eastAsiaTheme="minorEastAsia" w:hAnsi="Cambria Math"/>
-                </w:rPr>
-                <m:t>+2*</m:t>
+                <m:t>-0,169+2*</m:t>
               </m:r>
               <m:d>
                 <m:dPr>
@@ -6988,13 +6848,7 @@
                     <w:rPr>
                       <w:rFonts w:ascii="Cambria Math" w:eastAsiaTheme="minorEastAsia" w:hAnsi="Cambria Math"/>
                     </w:rPr>
-                    <m:t>0,3</m:t>
-                  </m:r>
-                  <m:r>
-                    <w:rPr>
-                      <w:rFonts w:ascii="Cambria Math" w:eastAsiaTheme="minorEastAsia" w:hAnsi="Cambria Math"/>
-                    </w:rPr>
-                    <m:t>31</m:t>
+                    <m:t>0,331</m:t>
                   </m:r>
                 </m:e>
               </m:d>
@@ -7004,13 +6858,7 @@
             <w:rPr>
               <w:rFonts w:ascii="Cambria Math" w:eastAsiaTheme="minorEastAsia" w:hAnsi="Cambria Math"/>
             </w:rPr>
-            <m:t>≈1,</m:t>
-          </m:r>
-          <m:r>
-            <w:rPr>
-              <w:rFonts w:ascii="Cambria Math" w:eastAsiaTheme="minorEastAsia" w:hAnsi="Cambria Math"/>
-            </w:rPr>
-            <m:t>128</m:t>
+            <m:t>≈1,128</m:t>
           </m:r>
         </m:oMath>
       </m:oMathPara>
@@ -7082,13 +6930,7 @@
                 <w:rPr>
                   <w:rFonts w:ascii="Cambria Math" w:eastAsiaTheme="minorEastAsia" w:hAnsi="Cambria Math"/>
                 </w:rPr>
-                <m:t>6;1</m:t>
-              </m:r>
-              <m:r>
-                <w:rPr>
-                  <w:rFonts w:ascii="Cambria Math" w:eastAsiaTheme="minorEastAsia" w:hAnsi="Cambria Math"/>
-                </w:rPr>
-                <m:t>,128</m:t>
+                <m:t>6;1,128</m:t>
               </m:r>
             </m:e>
           </m:d>
@@ -7112,19 +6954,7 @@
                 <w:rPr>
                   <w:rFonts w:ascii="Cambria Math" w:eastAsiaTheme="minorEastAsia" w:hAnsi="Cambria Math"/>
                 </w:rPr>
-                <m:t>6*(1,</m:t>
-              </m:r>
-              <m:r>
-                <w:rPr>
-                  <w:rFonts w:ascii="Cambria Math" w:eastAsiaTheme="minorEastAsia" w:hAnsi="Cambria Math"/>
-                </w:rPr>
-                <m:t>128</m:t>
-              </m:r>
-              <m:r>
-                <w:rPr>
-                  <w:rFonts w:ascii="Cambria Math" w:eastAsiaTheme="minorEastAsia" w:hAnsi="Cambria Math"/>
-                </w:rPr>
-                <m:t>)</m:t>
+                <m:t>6*(1,128)</m:t>
               </m:r>
             </m:num>
             <m:den>
@@ -7140,13 +6970,7 @@
             <w:rPr>
               <w:rFonts w:ascii="Cambria Math" w:eastAsiaTheme="minorEastAsia" w:hAnsi="Cambria Math"/>
             </w:rPr>
-            <m:t>=0,</m:t>
-          </m:r>
-          <m:r>
-            <w:rPr>
-              <w:rFonts w:ascii="Cambria Math" w:eastAsiaTheme="minorEastAsia" w:hAnsi="Cambria Math"/>
-            </w:rPr>
-            <m:t>6768</m:t>
+            <m:t>=0,6768</m:t>
           </m:r>
         </m:oMath>
       </m:oMathPara>
@@ -7202,19 +7026,7 @@
             <w:rPr>
               <w:rFonts w:ascii="Cambria Math" w:hAnsi="Cambria Math"/>
             </w:rPr>
-            <m:t>=0,</m:t>
-          </m:r>
-          <m:r>
-            <w:rPr>
-              <w:rFonts w:ascii="Cambria Math" w:hAnsi="Cambria Math"/>
-            </w:rPr>
-            <m:t>423</m:t>
-          </m:r>
-          <m:r>
-            <w:rPr>
-              <w:rFonts w:ascii="Cambria Math" w:hAnsi="Cambria Math"/>
-            </w:rPr>
-            <m:t xml:space="preserve">+ </m:t>
+            <m:t xml:space="preserve">=0,423+ </m:t>
           </m:r>
           <m:f>
             <m:fPr>
@@ -7264,19 +7076,7 @@
                 <w:rPr>
                   <w:rFonts w:ascii="Cambria Math" w:hAnsi="Cambria Math"/>
                 </w:rPr>
-                <m:t>0,</m:t>
-              </m:r>
-              <m:r>
-                <w:rPr>
-                  <w:rFonts w:ascii="Cambria Math" w:hAnsi="Cambria Math"/>
-                </w:rPr>
-                <m:t>169</m:t>
-              </m:r>
-              <m:r>
-                <w:rPr>
-                  <w:rFonts w:ascii="Cambria Math" w:hAnsi="Cambria Math"/>
-                </w:rPr>
-                <m:t>+4*</m:t>
+                <m:t>0,169+4*</m:t>
               </m:r>
               <m:d>
                 <m:dPr>
@@ -7292,13 +7092,7 @@
                     <w:rPr>
                       <w:rFonts w:ascii="Cambria Math" w:hAnsi="Cambria Math"/>
                     </w:rPr>
-                    <m:t>0.3</m:t>
-                  </m:r>
-                  <m:r>
-                    <w:rPr>
-                      <w:rFonts w:ascii="Cambria Math" w:hAnsi="Cambria Math"/>
-                    </w:rPr>
-                    <m:t>31</m:t>
+                    <m:t>0.331</m:t>
                   </m:r>
                 </m:e>
               </m:d>
@@ -7306,13 +7100,7 @@
                 <w:rPr>
                   <w:rFonts w:ascii="Cambria Math" w:hAnsi="Cambria Math"/>
                 </w:rPr>
-                <m:t>+0</m:t>
-              </m:r>
-              <m:r>
-                <w:rPr>
-                  <w:rFonts w:ascii="Cambria Math" w:hAnsi="Cambria Math"/>
-                </w:rPr>
-                <m:t>,6768</m:t>
+                <m:t>+0,6768</m:t>
               </m:r>
             </m:e>
           </m:d>
@@ -7320,13 +7108,7 @@
             <w:rPr>
               <w:rFonts w:ascii="Cambria Math" w:hAnsi="Cambria Math"/>
             </w:rPr>
-            <m:t>=1,</m:t>
-          </m:r>
-          <m:r>
-            <w:rPr>
-              <w:rFonts w:ascii="Cambria Math" w:hAnsi="Cambria Math"/>
-            </w:rPr>
-            <m:t>1462</m:t>
+            <m:t>=1,1462</m:t>
           </m:r>
         </m:oMath>
       </m:oMathPara>
@@ -7500,25 +7282,7 @@
                 <w:rPr>
                   <w:rFonts w:ascii="Cambria Math" w:eastAsiaTheme="minorEastAsia" w:hAnsi="Cambria Math"/>
                 </w:rPr>
-                <m:t>1,</m:t>
-              </m:r>
-              <m:r>
-                <w:rPr>
-                  <w:rFonts w:ascii="Cambria Math" w:eastAsiaTheme="minorEastAsia" w:hAnsi="Cambria Math"/>
-                </w:rPr>
-                <m:t>146</m:t>
-              </m:r>
-              <m:r>
-                <w:rPr>
-                  <w:rFonts w:ascii="Cambria Math" w:eastAsiaTheme="minorEastAsia" w:hAnsi="Cambria Math"/>
-                </w:rPr>
-                <m:t>-1,</m:t>
-              </m:r>
-              <m:r>
-                <w:rPr>
-                  <w:rFonts w:ascii="Cambria Math" w:eastAsiaTheme="minorEastAsia" w:hAnsi="Cambria Math"/>
-                </w:rPr>
-                <m:t>128</m:t>
+                <m:t>1,146-1,128</m:t>
               </m:r>
             </m:num>
             <m:den>
@@ -7534,19 +7298,7 @@
             <w:rPr>
               <w:rFonts w:ascii="Cambria Math" w:eastAsiaTheme="minorEastAsia" w:hAnsi="Cambria Math"/>
             </w:rPr>
-            <m:t>= -</m:t>
-          </m:r>
-          <m:r>
-            <w:rPr>
-              <w:rFonts w:ascii="Cambria Math" w:eastAsiaTheme="minorEastAsia" w:hAnsi="Cambria Math"/>
-            </w:rPr>
-            <m:t>6,2068</m:t>
-          </m:r>
-          <m:r>
-            <w:rPr>
-              <w:rFonts w:ascii="Cambria Math" w:eastAsiaTheme="minorEastAsia" w:hAnsi="Cambria Math"/>
-            </w:rPr>
-            <m:t>x</m:t>
+            <m:t>= -6,2068x</m:t>
           </m:r>
           <m:sSup>
             <m:sSupPr>
@@ -7570,13 +7322,7 @@
                 <w:rPr>
                   <w:rFonts w:ascii="Cambria Math" w:eastAsiaTheme="minorEastAsia" w:hAnsi="Cambria Math"/>
                 </w:rPr>
-                <m:t>-</m:t>
-              </m:r>
-              <m:r>
-                <w:rPr>
-                  <w:rFonts w:ascii="Cambria Math" w:eastAsiaTheme="minorEastAsia" w:hAnsi="Cambria Math"/>
-                </w:rPr>
-                <m:t>4</m:t>
+                <m:t>-4</m:t>
               </m:r>
             </m:sup>
           </m:sSup>
@@ -7794,13 +7540,7 @@
             <w:rPr>
               <w:rFonts w:ascii="Cambria Math" w:eastAsiaTheme="minorEastAsia" w:hAnsi="Cambria Math"/>
             </w:rPr>
-            <m:t>=1,</m:t>
-          </m:r>
-          <m:r>
-            <w:rPr>
-              <w:rFonts w:ascii="Cambria Math" w:eastAsiaTheme="minorEastAsia" w:hAnsi="Cambria Math"/>
-            </w:rPr>
-            <m:t>1455</m:t>
+            <m:t>=1,1455</m:t>
           </m:r>
         </m:oMath>
       </m:oMathPara>
@@ -8417,19 +8157,7 @@
             <w:rPr>
               <w:rFonts w:ascii="Cambria Math" w:eastAsiaTheme="minorEastAsia" w:hAnsi="Cambria Math"/>
             </w:rPr>
-            <m:t>=0,</m:t>
-          </m:r>
-          <m:r>
-            <w:rPr>
-              <w:rFonts w:ascii="Cambria Math" w:eastAsiaTheme="minorEastAsia" w:hAnsi="Cambria Math"/>
-            </w:rPr>
-            <m:t>298</m:t>
-          </m:r>
-          <m:r>
-            <w:rPr>
-              <w:rFonts w:ascii="Cambria Math" w:eastAsiaTheme="minorEastAsia" w:hAnsi="Cambria Math"/>
-            </w:rPr>
-            <m:t>+</m:t>
+            <m:t>=0,298+</m:t>
           </m:r>
           <m:f>
             <m:fPr>
@@ -8495,13 +8223,7 @@
                     <w:rPr>
                       <w:rFonts w:ascii="Cambria Math" w:eastAsiaTheme="minorEastAsia" w:hAnsi="Cambria Math"/>
                     </w:rPr>
-                    <m:t>0,</m:t>
-                  </m:r>
-                  <m:r>
-                    <w:rPr>
-                      <w:rFonts w:ascii="Cambria Math" w:eastAsiaTheme="minorEastAsia" w:hAnsi="Cambria Math"/>
-                    </w:rPr>
-                    <m:t>169</m:t>
+                    <m:t>0,169</m:t>
                   </m:r>
                 </m:e>
               </m:d>
@@ -8509,19 +8231,7 @@
                 <w:rPr>
                   <w:rFonts w:ascii="Cambria Math" w:eastAsiaTheme="minorEastAsia" w:hAnsi="Cambria Math"/>
                 </w:rPr>
-                <m:t>-0,</m:t>
-              </m:r>
-              <m:r>
-                <w:rPr>
-                  <w:rFonts w:ascii="Cambria Math" w:eastAsiaTheme="minorEastAsia" w:hAnsi="Cambria Math"/>
-                </w:rPr>
-                <m:t>331</m:t>
-              </m:r>
-              <m:r>
-                <w:rPr>
-                  <w:rFonts w:ascii="Cambria Math" w:eastAsiaTheme="minorEastAsia" w:hAnsi="Cambria Math"/>
-                </w:rPr>
-                <m:t>+2*</m:t>
+                <m:t>-0,331+2*</m:t>
               </m:r>
               <m:d>
                 <m:dPr>
@@ -8537,13 +8247,7 @@
                     <w:rPr>
                       <w:rFonts w:ascii="Cambria Math" w:eastAsiaTheme="minorEastAsia" w:hAnsi="Cambria Math"/>
                     </w:rPr>
-                    <m:t>0,</m:t>
-                  </m:r>
-                  <m:r>
-                    <w:rPr>
-                      <w:rFonts w:ascii="Cambria Math" w:eastAsiaTheme="minorEastAsia" w:hAnsi="Cambria Math"/>
-                    </w:rPr>
-                    <m:t>687</m:t>
+                    <m:t>0,687</m:t>
                   </m:r>
                 </m:e>
               </m:d>
@@ -8553,13 +8257,7 @@
             <w:rPr>
               <w:rFonts w:ascii="Cambria Math" w:eastAsiaTheme="minorEastAsia" w:hAnsi="Cambria Math"/>
             </w:rPr>
-            <m:t>≈</m:t>
-          </m:r>
-          <m:r>
-            <w:rPr>
-              <w:rFonts w:ascii="Cambria Math" w:eastAsiaTheme="minorEastAsia" w:hAnsi="Cambria Math"/>
-            </w:rPr>
-            <m:t>3,98</m:t>
+            <m:t>≈3,98</m:t>
           </m:r>
         </m:oMath>
       </m:oMathPara>
@@ -8631,13 +8329,7 @@
                 <w:rPr>
                   <w:rFonts w:ascii="Cambria Math" w:eastAsiaTheme="minorEastAsia" w:hAnsi="Cambria Math"/>
                 </w:rPr>
-                <m:t>8;</m:t>
-              </m:r>
-              <m:r>
-                <w:rPr>
-                  <w:rFonts w:ascii="Cambria Math" w:eastAsiaTheme="minorEastAsia" w:hAnsi="Cambria Math"/>
-                </w:rPr>
-                <m:t>3,98</m:t>
+                <m:t>8;3,98</m:t>
               </m:r>
             </m:e>
           </m:d>
@@ -8661,19 +8353,7 @@
                 <w:rPr>
                   <w:rFonts w:ascii="Cambria Math" w:eastAsiaTheme="minorEastAsia" w:hAnsi="Cambria Math"/>
                 </w:rPr>
-                <m:t>8*(</m:t>
-              </m:r>
-              <m:r>
-                <w:rPr>
-                  <w:rFonts w:ascii="Cambria Math" w:eastAsiaTheme="minorEastAsia" w:hAnsi="Cambria Math"/>
-                </w:rPr>
-                <m:t>3,98</m:t>
-              </m:r>
-              <m:r>
-                <w:rPr>
-                  <w:rFonts w:ascii="Cambria Math" w:eastAsiaTheme="minorEastAsia" w:hAnsi="Cambria Math"/>
-                </w:rPr>
-                <m:t>)</m:t>
+                <m:t>8*(3,98)</m:t>
               </m:r>
             </m:num>
             <m:den>
@@ -8689,13 +8369,7 @@
             <w:rPr>
               <w:rFonts w:ascii="Cambria Math" w:eastAsiaTheme="minorEastAsia" w:hAnsi="Cambria Math"/>
             </w:rPr>
-            <m:t>=</m:t>
-          </m:r>
-          <m:r>
-            <w:rPr>
-              <w:rFonts w:ascii="Cambria Math" w:eastAsiaTheme="minorEastAsia" w:hAnsi="Cambria Math"/>
-            </w:rPr>
-            <m:t>3,184</m:t>
+            <m:t>=3,184</m:t>
           </m:r>
         </m:oMath>
       </m:oMathPara>
@@ -8751,19 +8425,7 @@
             <w:rPr>
               <w:rFonts w:ascii="Cambria Math" w:hAnsi="Cambria Math"/>
             </w:rPr>
-            <m:t>=0,</m:t>
-          </m:r>
-          <m:r>
-            <w:rPr>
-              <w:rFonts w:ascii="Cambria Math" w:hAnsi="Cambria Math"/>
-            </w:rPr>
-            <m:t>663</m:t>
-          </m:r>
-          <m:r>
-            <w:rPr>
-              <w:rFonts w:ascii="Cambria Math" w:hAnsi="Cambria Math"/>
-            </w:rPr>
-            <m:t xml:space="preserve">+ </m:t>
+            <m:t xml:space="preserve">=0,663+ </m:t>
           </m:r>
           <m:f>
             <m:fPr>
@@ -8813,19 +8475,7 @@
                 <w:rPr>
                   <w:rFonts w:ascii="Cambria Math" w:hAnsi="Cambria Math"/>
                 </w:rPr>
-                <m:t>0,3</m:t>
-              </m:r>
-              <m:r>
-                <w:rPr>
-                  <w:rFonts w:ascii="Cambria Math" w:hAnsi="Cambria Math"/>
-                </w:rPr>
-                <m:t>31</m:t>
-              </m:r>
-              <m:r>
-                <w:rPr>
-                  <w:rFonts w:ascii="Cambria Math" w:hAnsi="Cambria Math"/>
-                </w:rPr>
-                <m:t>+4*</m:t>
+                <m:t>0,331+4*</m:t>
               </m:r>
               <m:d>
                 <m:dPr>
@@ -8841,13 +8491,7 @@
                     <w:rPr>
                       <w:rFonts w:ascii="Cambria Math" w:hAnsi="Cambria Math"/>
                     </w:rPr>
-                    <m:t>0</m:t>
-                  </m:r>
-                  <m:r>
-                    <w:rPr>
-                      <w:rFonts w:ascii="Cambria Math" w:hAnsi="Cambria Math"/>
-                    </w:rPr>
-                    <m:t>,687</m:t>
+                    <m:t>0,687</m:t>
                   </m:r>
                 </m:e>
               </m:d>
@@ -8869,13 +8513,7 @@
             <w:rPr>
               <w:rFonts w:ascii="Cambria Math" w:hAnsi="Cambria Math"/>
             </w:rPr>
-            <m:t>=</m:t>
-          </m:r>
-          <m:r>
-            <w:rPr>
-              <w:rFonts w:ascii="Cambria Math" w:hAnsi="Cambria Math"/>
-            </w:rPr>
-            <m:t>4,838</m:t>
+            <m:t>=4,838</m:t>
           </m:r>
         </m:oMath>
       </m:oMathPara>
@@ -9049,19 +8687,7 @@
                 <w:rPr>
                   <w:rFonts w:ascii="Cambria Math" w:eastAsiaTheme="minorEastAsia" w:hAnsi="Cambria Math"/>
                 </w:rPr>
-                <m:t>4,838</m:t>
-              </m:r>
-              <m:r>
-                <w:rPr>
-                  <w:rFonts w:ascii="Cambria Math" w:eastAsiaTheme="minorEastAsia" w:hAnsi="Cambria Math"/>
-                </w:rPr>
-                <m:t>-</m:t>
-              </m:r>
-              <m:r>
-                <w:rPr>
-                  <w:rFonts w:ascii="Cambria Math" w:eastAsiaTheme="minorEastAsia" w:hAnsi="Cambria Math"/>
-                </w:rPr>
-                <m:t>3,184</m:t>
+                <m:t>4,838-3,184</m:t>
               </m:r>
             </m:num>
             <m:den>
@@ -9077,13 +8703,7 @@
             <w:rPr>
               <w:rFonts w:ascii="Cambria Math" w:eastAsiaTheme="minorEastAsia" w:hAnsi="Cambria Math"/>
             </w:rPr>
-            <m:t>= -0,0</m:t>
-          </m:r>
-          <m:r>
-            <w:rPr>
-              <w:rFonts w:ascii="Cambria Math" w:eastAsiaTheme="minorEastAsia" w:hAnsi="Cambria Math"/>
-            </w:rPr>
-            <m:t>57</m:t>
+            <m:t>= -0,057</m:t>
           </m:r>
         </m:oMath>
       </m:oMathPara>
@@ -9248,37 +8868,13 @@
             <w:rPr>
               <w:rFonts w:ascii="Cambria Math" w:hAnsi="Cambria Math"/>
             </w:rPr>
-            <m:t>4,83</m:t>
-          </m:r>
-          <m:r>
-            <w:rPr>
-              <w:rFonts w:ascii="Cambria Math" w:hAnsi="Cambria Math"/>
-            </w:rPr>
-            <m:t>8</m:t>
+            <m:t>4,838</m:t>
           </m:r>
           <m:r>
             <w:rPr>
               <w:rFonts w:ascii="Cambria Math" w:eastAsiaTheme="minorEastAsia" w:hAnsi="Cambria Math"/>
             </w:rPr>
-            <m:t>-0,0</m:t>
-          </m:r>
-          <m:r>
-            <w:rPr>
-              <w:rFonts w:ascii="Cambria Math" w:eastAsiaTheme="minorEastAsia" w:hAnsi="Cambria Math"/>
-            </w:rPr>
-            <m:t>57</m:t>
-          </m:r>
-          <m:r>
-            <w:rPr>
-              <w:rFonts w:ascii="Cambria Math" w:eastAsiaTheme="minorEastAsia" w:hAnsi="Cambria Math"/>
-            </w:rPr>
-            <m:t>=</m:t>
-          </m:r>
-          <m:r>
-            <w:rPr>
-              <w:rFonts w:ascii="Cambria Math" w:eastAsiaTheme="minorEastAsia" w:hAnsi="Cambria Math"/>
-            </w:rPr>
-            <m:t>4,7809</m:t>
+            <m:t>-0,057=4,7809</m:t>
           </m:r>
         </m:oMath>
       </m:oMathPara>
@@ -9797,6 +9393,30 @@
           <w:rFonts w:eastAsiaTheme="minorEastAsia"/>
         </w:rPr>
       </w:pPr>
+      <w:r>
+        <w:rPr>
+          <w:rFonts w:eastAsiaTheme="minorEastAsia"/>
+          <w:b/>
+          <w:u w:val="single"/>
+        </w:rPr>
+        <w:t>Implementación computaciona</w:t>
+      </w:r>
+      <w:r>
+        <w:rPr>
+          <w:rFonts w:eastAsiaTheme="minorEastAsia"/>
+          <w:b/>
+          <w:u w:val="single"/>
+        </w:rPr>
+        <w:t>l</w:t>
+      </w:r>
+      <w:r>
+        <w:rPr>
+          <w:rFonts w:eastAsiaTheme="minorEastAsia"/>
+          <w:b/>
+          <w:u w:val="single"/>
+        </w:rPr>
+        <w:t xml:space="preserve"> – Comparación de soluciones</w:t>
+      </w:r>
     </w:p>
     <w:p>
       <w:pPr>
@@ -9807,21 +9427,1224 @@
       <w:r>
         <w:rPr>
           <w:rFonts w:eastAsiaTheme="minorEastAsia"/>
+        </w:rPr>
+        <w:t xml:space="preserve">En el archivo </w:t>
+      </w:r>
+      <w:r>
+        <w:rPr>
+          <w:rFonts w:eastAsiaTheme="minorEastAsia"/>
+          <w:i/>
+        </w:rPr>
+        <w:t>multistep_milne.py</w:t>
+      </w:r>
+      <w:r>
+        <w:rPr>
+          <w:rFonts w:eastAsiaTheme="minorEastAsia"/>
+        </w:rPr>
+        <w:t xml:space="preserve"> se presenta una comparación de las soluciones numéricas para este problema obtenidas mediante un método P-C de Milne de orden 3 y un R-K de orden 4, esta comparación es significativa dado que ambos métodos tienen un orden de error </w:t>
+      </w:r>
+      <m:oMath>
+        <m:r>
+          <w:rPr>
+            <w:rFonts w:ascii="Cambria Math" w:eastAsiaTheme="minorEastAsia" w:hAnsi="Cambria Math"/>
+          </w:rPr>
+          <m:t>O(</m:t>
+        </m:r>
+        <m:sSup>
+          <m:sSupPr>
+            <m:ctrlPr>
+              <w:rPr>
+                <w:rFonts w:ascii="Cambria Math" w:eastAsiaTheme="minorEastAsia" w:hAnsi="Cambria Math"/>
+                <w:i/>
+              </w:rPr>
+            </m:ctrlPr>
+          </m:sSupPr>
+          <m:e>
+            <m:r>
+              <w:rPr>
+                <w:rFonts w:ascii="Cambria Math" w:eastAsiaTheme="minorEastAsia" w:hAnsi="Cambria Math"/>
+              </w:rPr>
+              <m:t>h</m:t>
+            </m:r>
+          </m:e>
+          <m:sup>
+            <m:r>
+              <w:rPr>
+                <w:rFonts w:ascii="Cambria Math" w:eastAsiaTheme="minorEastAsia" w:hAnsi="Cambria Math"/>
+              </w:rPr>
+              <m:t>5</m:t>
+            </m:r>
+          </m:sup>
+        </m:sSup>
+        <m:r>
+          <w:rPr>
+            <w:rFonts w:ascii="Cambria Math" w:eastAsiaTheme="minorEastAsia" w:hAnsi="Cambria Math"/>
+          </w:rPr>
+          <m:t>)</m:t>
+        </m:r>
+      </m:oMath>
+      <w:r>
+        <w:rPr>
+          <w:rFonts w:eastAsiaTheme="minorEastAsia"/>
+        </w:rPr>
+        <w:t xml:space="preserve"> y su error depende de la derivada quinta. Además, aprovechando que nuestro PVI de ejemplo se puede resolver analíticamente, consideraremos también la solución exacta.</w:t>
+      </w:r>
+    </w:p>
+    <w:p>
+      <w:pPr>
+        <w:rPr>
+          <w:rFonts w:eastAsiaTheme="minorEastAsia"/>
+        </w:rPr>
+      </w:pPr>
+      <w:r>
+        <w:rPr>
+          <w:rFonts w:eastAsiaTheme="minorEastAsia"/>
+        </w:rPr>
+        <w:t>Obteniendo la solución analítica:</w:t>
+      </w:r>
+    </w:p>
+    <w:p>
+      <w:pPr>
+        <w:rPr>
+          <w:rFonts w:eastAsiaTheme="minorEastAsia"/>
+        </w:rPr>
+      </w:pPr>
+      <m:oMathPara>
+        <m:oMath>
+          <m:sSup>
+            <m:sSupPr>
+              <m:ctrlPr>
+                <w:rPr>
+                  <w:rFonts w:ascii="Cambria Math" w:eastAsiaTheme="minorEastAsia" w:hAnsi="Cambria Math"/>
+                  <w:i/>
+                </w:rPr>
+              </m:ctrlPr>
+            </m:sSupPr>
+            <m:e>
+              <m:r>
+                <w:rPr>
+                  <w:rFonts w:ascii="Cambria Math" w:eastAsiaTheme="minorEastAsia" w:hAnsi="Cambria Math"/>
+                </w:rPr>
+                <m:t>y</m:t>
+              </m:r>
+            </m:e>
+            <m:sup>
+              <m:r>
+                <w:rPr>
+                  <w:rFonts w:ascii="Cambria Math" w:eastAsiaTheme="minorEastAsia" w:hAnsi="Cambria Math"/>
+                </w:rPr>
+                <m:t>'</m:t>
+              </m:r>
+            </m:sup>
+          </m:sSup>
+          <m:r>
+            <w:rPr>
+              <w:rFonts w:ascii="Cambria Math" w:eastAsiaTheme="minorEastAsia" w:hAnsi="Cambria Math"/>
+            </w:rPr>
+            <m:t xml:space="preserve">= </m:t>
+          </m:r>
+          <m:f>
+            <m:fPr>
+              <m:ctrlPr>
+                <w:rPr>
+                  <w:rFonts w:ascii="Cambria Math" w:eastAsiaTheme="minorEastAsia" w:hAnsi="Cambria Math"/>
+                  <w:i/>
+                </w:rPr>
+              </m:ctrlPr>
+            </m:fPr>
+            <m:num>
+              <m:r>
+                <w:rPr>
+                  <w:rFonts w:ascii="Cambria Math" w:eastAsiaTheme="minorEastAsia" w:hAnsi="Cambria Math"/>
+                </w:rPr>
+                <m:t>xy</m:t>
+              </m:r>
+            </m:num>
+            <m:den>
+              <m:r>
+                <w:rPr>
+                  <w:rFonts w:ascii="Cambria Math" w:eastAsiaTheme="minorEastAsia" w:hAnsi="Cambria Math"/>
+                </w:rPr>
+                <m:t>10</m:t>
+              </m:r>
+            </m:den>
+          </m:f>
+          <m:r>
+            <w:rPr>
+              <w:rFonts w:ascii="Cambria Math" w:eastAsiaTheme="minorEastAsia" w:hAnsi="Cambria Math"/>
+            </w:rPr>
+            <m:t xml:space="preserve">= </m:t>
+          </m:r>
+          <m:f>
+            <m:fPr>
+              <m:ctrlPr>
+                <w:rPr>
+                  <w:rFonts w:ascii="Cambria Math" w:eastAsiaTheme="minorEastAsia" w:hAnsi="Cambria Math"/>
+                  <w:i/>
+                </w:rPr>
+              </m:ctrlPr>
+            </m:fPr>
+            <m:num>
+              <m:r>
+                <w:rPr>
+                  <w:rFonts w:ascii="Cambria Math" w:eastAsiaTheme="minorEastAsia" w:hAnsi="Cambria Math"/>
+                </w:rPr>
+                <m:t>dy</m:t>
+              </m:r>
+            </m:num>
+            <m:den>
+              <m:r>
+                <w:rPr>
+                  <w:rFonts w:ascii="Cambria Math" w:eastAsiaTheme="minorEastAsia" w:hAnsi="Cambria Math"/>
+                </w:rPr>
+                <m:t>dx</m:t>
+              </m:r>
+            </m:den>
+          </m:f>
+        </m:oMath>
+      </m:oMathPara>
+    </w:p>
+    <w:p>
+      <w:pPr>
+        <w:rPr>
+          <w:rFonts w:eastAsiaTheme="minorEastAsia"/>
+        </w:rPr>
+      </w:pPr>
+      <m:oMathPara>
+        <m:oMath>
+          <m:r>
+            <w:rPr>
+              <w:rFonts w:ascii="Cambria Math" w:eastAsiaTheme="minorEastAsia" w:hAnsi="Cambria Math"/>
+            </w:rPr>
+            <m:t xml:space="preserve"> </m:t>
+          </m:r>
+          <m:f>
+            <m:fPr>
+              <m:ctrlPr>
+                <w:rPr>
+                  <w:rFonts w:ascii="Cambria Math" w:eastAsiaTheme="minorEastAsia" w:hAnsi="Cambria Math"/>
+                  <w:i/>
+                </w:rPr>
+              </m:ctrlPr>
+            </m:fPr>
+            <m:num>
+              <m:r>
+                <w:rPr>
+                  <w:rFonts w:ascii="Cambria Math" w:eastAsiaTheme="minorEastAsia" w:hAnsi="Cambria Math"/>
+                </w:rPr>
+                <m:t>d</m:t>
+              </m:r>
+              <m:r>
+                <w:rPr>
+                  <w:rFonts w:ascii="Cambria Math" w:eastAsiaTheme="minorEastAsia" w:hAnsi="Cambria Math"/>
+                </w:rPr>
+                <m:t>y</m:t>
+              </m:r>
+            </m:num>
+            <m:den>
+              <m:r>
+                <w:rPr>
+                  <w:rFonts w:ascii="Cambria Math" w:eastAsiaTheme="minorEastAsia" w:hAnsi="Cambria Math"/>
+                </w:rPr>
+                <m:t>y</m:t>
+              </m:r>
+            </m:den>
+          </m:f>
+          <m:r>
+            <w:rPr>
+              <w:rFonts w:ascii="Cambria Math" w:eastAsiaTheme="minorEastAsia" w:hAnsi="Cambria Math"/>
+            </w:rPr>
+            <m:t xml:space="preserve">= </m:t>
+          </m:r>
+          <m:f>
+            <m:fPr>
+              <m:ctrlPr>
+                <w:rPr>
+                  <w:rFonts w:ascii="Cambria Math" w:eastAsiaTheme="minorEastAsia" w:hAnsi="Cambria Math"/>
+                  <w:i/>
+                </w:rPr>
+              </m:ctrlPr>
+            </m:fPr>
+            <m:num>
+              <m:r>
+                <w:rPr>
+                  <w:rFonts w:ascii="Cambria Math" w:eastAsiaTheme="minorEastAsia" w:hAnsi="Cambria Math"/>
+                </w:rPr>
+                <m:t>x</m:t>
+              </m:r>
+              <m:r>
+                <w:rPr>
+                  <w:rFonts w:ascii="Cambria Math" w:eastAsiaTheme="minorEastAsia" w:hAnsi="Cambria Math"/>
+                </w:rPr>
+                <m:t>d</m:t>
+              </m:r>
+              <m:r>
+                <w:rPr>
+                  <w:rFonts w:ascii="Cambria Math" w:eastAsiaTheme="minorEastAsia" w:hAnsi="Cambria Math"/>
+                </w:rPr>
+                <m:t>x</m:t>
+              </m:r>
+            </m:num>
+            <m:den>
+              <m:r>
+                <w:rPr>
+                  <w:rFonts w:ascii="Cambria Math" w:eastAsiaTheme="minorEastAsia" w:hAnsi="Cambria Math"/>
+                </w:rPr>
+                <m:t>10</m:t>
+              </m:r>
+            </m:den>
+          </m:f>
+        </m:oMath>
+      </m:oMathPara>
+    </w:p>
+    <w:p>
+      <w:pPr>
+        <w:rPr>
+          <w:rFonts w:eastAsiaTheme="minorEastAsia"/>
+        </w:rPr>
+      </w:pPr>
+      <w:r>
+        <w:rPr>
+          <w:rFonts w:eastAsiaTheme="minorEastAsia"/>
+        </w:rPr>
+        <w:t>Integrando en ambos miembros:</w:t>
+      </w:r>
+    </w:p>
+    <w:p>
+      <w:pPr>
+        <w:rPr>
+          <w:rFonts w:eastAsiaTheme="minorEastAsia"/>
+        </w:rPr>
+      </w:pPr>
+      <m:oMathPara>
+        <m:oMath>
+          <m:nary>
+            <m:naryPr>
+              <m:limLoc m:val="undOvr"/>
+              <m:subHide m:val="1"/>
+              <m:supHide m:val="1"/>
+              <m:ctrlPr>
+                <w:rPr>
+                  <w:rFonts w:ascii="Cambria Math" w:eastAsiaTheme="minorEastAsia" w:hAnsi="Cambria Math"/>
+                  <w:i/>
+                </w:rPr>
+              </m:ctrlPr>
+            </m:naryPr>
+            <m:sub/>
+            <m:sup/>
+            <m:e>
+              <m:f>
+                <m:fPr>
+                  <m:ctrlPr>
+                    <w:rPr>
+                      <w:rFonts w:ascii="Cambria Math" w:eastAsiaTheme="minorEastAsia" w:hAnsi="Cambria Math"/>
+                      <w:i/>
+                    </w:rPr>
+                  </m:ctrlPr>
+                </m:fPr>
+                <m:num>
+                  <m:r>
+                    <w:rPr>
+                      <w:rFonts w:ascii="Cambria Math" w:eastAsiaTheme="minorEastAsia" w:hAnsi="Cambria Math"/>
+                    </w:rPr>
+                    <m:t>dy</m:t>
+                  </m:r>
+                </m:num>
+                <m:den>
+                  <m:r>
+                    <w:rPr>
+                      <w:rFonts w:ascii="Cambria Math" w:eastAsiaTheme="minorEastAsia" w:hAnsi="Cambria Math"/>
+                    </w:rPr>
+                    <m:t>y</m:t>
+                  </m:r>
+                </m:den>
+              </m:f>
+            </m:e>
+          </m:nary>
+          <m:r>
+            <w:rPr>
+              <w:rFonts w:ascii="Cambria Math" w:eastAsiaTheme="minorEastAsia" w:hAnsi="Cambria Math"/>
+            </w:rPr>
+            <m:t xml:space="preserve">= </m:t>
+          </m:r>
+          <m:nary>
+            <m:naryPr>
+              <m:limLoc m:val="undOvr"/>
+              <m:subHide m:val="1"/>
+              <m:supHide m:val="1"/>
+              <m:ctrlPr>
+                <w:rPr>
+                  <w:rFonts w:ascii="Cambria Math" w:eastAsiaTheme="minorEastAsia" w:hAnsi="Cambria Math"/>
+                  <w:i/>
+                </w:rPr>
+              </m:ctrlPr>
+            </m:naryPr>
+            <m:sub/>
+            <m:sup/>
+            <m:e>
+              <m:f>
+                <m:fPr>
+                  <m:ctrlPr>
+                    <w:rPr>
+                      <w:rFonts w:ascii="Cambria Math" w:eastAsiaTheme="minorEastAsia" w:hAnsi="Cambria Math"/>
+                      <w:i/>
+                    </w:rPr>
+                  </m:ctrlPr>
+                </m:fPr>
+                <m:num>
+                  <m:r>
+                    <w:rPr>
+                      <w:rFonts w:ascii="Cambria Math" w:eastAsiaTheme="minorEastAsia" w:hAnsi="Cambria Math"/>
+                    </w:rPr>
+                    <m:t>xdx</m:t>
+                  </m:r>
+                </m:num>
+                <m:den>
+                  <m:r>
+                    <w:rPr>
+                      <w:rFonts w:ascii="Cambria Math" w:eastAsiaTheme="minorEastAsia" w:hAnsi="Cambria Math"/>
+                    </w:rPr>
+                    <m:t>10</m:t>
+                  </m:r>
+                </m:den>
+              </m:f>
+            </m:e>
+          </m:nary>
+        </m:oMath>
+      </m:oMathPara>
+    </w:p>
+    <w:p>
+      <w:pPr>
+        <w:rPr>
+          <w:rFonts w:eastAsiaTheme="minorEastAsia"/>
+        </w:rPr>
+      </w:pPr>
+    </w:p>
+    <w:p>
+      <w:pPr>
+        <w:rPr>
+          <w:rFonts w:eastAsiaTheme="minorEastAsia"/>
+        </w:rPr>
+      </w:pPr>
+      <m:oMathPara>
+        <m:oMath>
+          <m:func>
+            <m:funcPr>
+              <m:ctrlPr>
+                <w:rPr>
+                  <w:rFonts w:ascii="Cambria Math" w:eastAsiaTheme="minorEastAsia" w:hAnsi="Cambria Math"/>
+                </w:rPr>
+              </m:ctrlPr>
+            </m:funcPr>
+            <m:fName>
+              <m:r>
+                <m:rPr>
+                  <m:sty m:val="p"/>
+                </m:rPr>
+                <w:rPr>
+                  <w:rFonts w:ascii="Cambria Math" w:eastAsiaTheme="minorEastAsia" w:hAnsi="Cambria Math"/>
+                </w:rPr>
+                <m:t>ln</m:t>
+              </m:r>
+            </m:fName>
+            <m:e>
+              <m:d>
+                <m:dPr>
+                  <m:ctrlPr>
+                    <w:rPr>
+                      <w:rFonts w:ascii="Cambria Math" w:eastAsiaTheme="minorEastAsia" w:hAnsi="Cambria Math"/>
+                      <w:i/>
+                    </w:rPr>
+                  </m:ctrlPr>
+                </m:dPr>
+                <m:e>
+                  <m:r>
+                    <w:rPr>
+                      <w:rFonts w:ascii="Cambria Math" w:eastAsiaTheme="minorEastAsia" w:hAnsi="Cambria Math"/>
+                    </w:rPr>
+                    <m:t>y</m:t>
+                  </m:r>
+                </m:e>
+              </m:d>
+            </m:e>
+          </m:func>
+          <m:r>
+            <w:rPr>
+              <w:rFonts w:ascii="Cambria Math" w:eastAsiaTheme="minorEastAsia" w:hAnsi="Cambria Math"/>
+            </w:rPr>
+            <m:t>=</m:t>
+          </m:r>
+          <m:f>
+            <m:fPr>
+              <m:ctrlPr>
+                <w:rPr>
+                  <w:rFonts w:ascii="Cambria Math" w:eastAsiaTheme="minorEastAsia" w:hAnsi="Cambria Math"/>
+                  <w:i/>
+                </w:rPr>
+              </m:ctrlPr>
+            </m:fPr>
+            <m:num>
+              <m:sSup>
+                <m:sSupPr>
+                  <m:ctrlPr>
+                    <w:rPr>
+                      <w:rFonts w:ascii="Cambria Math" w:eastAsiaTheme="minorEastAsia" w:hAnsi="Cambria Math"/>
+                      <w:i/>
+                    </w:rPr>
+                  </m:ctrlPr>
+                </m:sSupPr>
+                <m:e>
+                  <m:r>
+                    <w:rPr>
+                      <w:rFonts w:ascii="Cambria Math" w:eastAsiaTheme="minorEastAsia" w:hAnsi="Cambria Math"/>
+                    </w:rPr>
+                    <m:t>x</m:t>
+                  </m:r>
+                </m:e>
+                <m:sup>
+                  <m:r>
+                    <w:rPr>
+                      <w:rFonts w:ascii="Cambria Math" w:eastAsiaTheme="minorEastAsia" w:hAnsi="Cambria Math"/>
+                    </w:rPr>
+                    <m:t>2</m:t>
+                  </m:r>
+                </m:sup>
+              </m:sSup>
+            </m:num>
+            <m:den>
+              <m:r>
+                <w:rPr>
+                  <w:rFonts w:ascii="Cambria Math" w:eastAsiaTheme="minorEastAsia" w:hAnsi="Cambria Math"/>
+                </w:rPr>
+                <m:t>20</m:t>
+              </m:r>
+            </m:den>
+          </m:f>
+          <m:r>
+            <w:rPr>
+              <w:rFonts w:ascii="Cambria Math" w:eastAsiaTheme="minorEastAsia" w:hAnsi="Cambria Math"/>
+            </w:rPr>
+            <m:t>+C</m:t>
+          </m:r>
+        </m:oMath>
+      </m:oMathPara>
+    </w:p>
+    <w:p>
+      <w:pPr>
+        <w:rPr>
+          <w:rFonts w:eastAsiaTheme="minorEastAsia"/>
+        </w:rPr>
+      </w:pPr>
+      <m:oMathPara>
+        <m:oMath>
+          <m:r>
+            <m:rPr>
+              <m:sty m:val="p"/>
+            </m:rPr>
+            <w:rPr>
+              <w:rFonts w:ascii="Cambria Math" w:eastAsiaTheme="minorEastAsia" w:hAnsi="Cambria Math"/>
+            </w:rPr>
+            <m:t>y</m:t>
+          </m:r>
+          <m:r>
+            <w:rPr>
+              <w:rFonts w:ascii="Cambria Math" w:eastAsiaTheme="minorEastAsia" w:hAnsi="Cambria Math"/>
+            </w:rPr>
+            <m:t>=</m:t>
+          </m:r>
+          <m:sSup>
+            <m:sSupPr>
+              <m:ctrlPr>
+                <w:rPr>
+                  <w:rFonts w:ascii="Cambria Math" w:eastAsiaTheme="minorEastAsia" w:hAnsi="Cambria Math"/>
+                  <w:i/>
+                </w:rPr>
+              </m:ctrlPr>
+            </m:sSupPr>
+            <m:e>
+              <m:r>
+                <w:rPr>
+                  <w:rFonts w:ascii="Cambria Math" w:hAnsi="Cambria Math"/>
+                </w:rPr>
+                <m:t>e</m:t>
+              </m:r>
+            </m:e>
+            <m:sup>
+              <m:f>
+                <m:fPr>
+                  <m:ctrlPr>
+                    <w:rPr>
+                      <w:rFonts w:ascii="Cambria Math" w:eastAsiaTheme="minorEastAsia" w:hAnsi="Cambria Math"/>
+                      <w:i/>
+                    </w:rPr>
+                  </m:ctrlPr>
+                </m:fPr>
+                <m:num>
+                  <m:sSup>
+                    <m:sSupPr>
+                      <m:ctrlPr>
+                        <w:rPr>
+                          <w:rFonts w:ascii="Cambria Math" w:eastAsiaTheme="minorEastAsia" w:hAnsi="Cambria Math"/>
+                          <w:i/>
+                        </w:rPr>
+                      </m:ctrlPr>
+                    </m:sSupPr>
+                    <m:e>
+                      <m:r>
+                        <w:rPr>
+                          <w:rFonts w:ascii="Cambria Math" w:eastAsiaTheme="minorEastAsia" w:hAnsi="Cambria Math"/>
+                        </w:rPr>
+                        <m:t>x</m:t>
+                      </m:r>
+                    </m:e>
+                    <m:sup>
+                      <m:r>
+                        <w:rPr>
+                          <w:rFonts w:ascii="Cambria Math" w:eastAsiaTheme="minorEastAsia" w:hAnsi="Cambria Math"/>
+                        </w:rPr>
+                        <m:t>2</m:t>
+                      </m:r>
+                    </m:sup>
+                  </m:sSup>
+                </m:num>
+                <m:den>
+                  <m:r>
+                    <w:rPr>
+                      <w:rFonts w:ascii="Cambria Math" w:eastAsiaTheme="minorEastAsia" w:hAnsi="Cambria Math"/>
+                    </w:rPr>
+                    <m:t>20</m:t>
+                  </m:r>
+                </m:den>
+              </m:f>
+              <m:r>
+                <w:rPr>
+                  <w:rFonts w:ascii="Cambria Math" w:eastAsiaTheme="minorEastAsia" w:hAnsi="Cambria Math"/>
+                </w:rPr>
+                <m:t>+C</m:t>
+              </m:r>
+            </m:sup>
+          </m:sSup>
+          <m:r>
+            <w:rPr>
+              <w:rFonts w:ascii="Cambria Math" w:eastAsiaTheme="minorEastAsia" w:hAnsi="Cambria Math"/>
+            </w:rPr>
+            <m:t xml:space="preserve">= </m:t>
+          </m:r>
+          <m:sSup>
+            <m:sSupPr>
+              <m:ctrlPr>
+                <w:rPr>
+                  <w:rFonts w:ascii="Cambria Math" w:eastAsiaTheme="minorEastAsia" w:hAnsi="Cambria Math"/>
+                  <w:i/>
+                </w:rPr>
+              </m:ctrlPr>
+            </m:sSupPr>
+            <m:e>
+              <m:r>
+                <w:rPr>
+                  <w:rFonts w:ascii="Cambria Math" w:hAnsi="Cambria Math"/>
+                </w:rPr>
+                <m:t>e</m:t>
+              </m:r>
+            </m:e>
+            <m:sup>
+              <m:f>
+                <m:fPr>
+                  <m:ctrlPr>
+                    <w:rPr>
+                      <w:rFonts w:ascii="Cambria Math" w:eastAsiaTheme="minorEastAsia" w:hAnsi="Cambria Math"/>
+                      <w:i/>
+                    </w:rPr>
+                  </m:ctrlPr>
+                </m:fPr>
+                <m:num>
+                  <m:sSup>
+                    <m:sSupPr>
+                      <m:ctrlPr>
+                        <w:rPr>
+                          <w:rFonts w:ascii="Cambria Math" w:eastAsiaTheme="minorEastAsia" w:hAnsi="Cambria Math"/>
+                          <w:i/>
+                        </w:rPr>
+                      </m:ctrlPr>
+                    </m:sSupPr>
+                    <m:e>
+                      <m:r>
+                        <w:rPr>
+                          <w:rFonts w:ascii="Cambria Math" w:eastAsiaTheme="minorEastAsia" w:hAnsi="Cambria Math"/>
+                        </w:rPr>
+                        <m:t>x</m:t>
+                      </m:r>
+                    </m:e>
+                    <m:sup>
+                      <m:r>
+                        <w:rPr>
+                          <w:rFonts w:ascii="Cambria Math" w:eastAsiaTheme="minorEastAsia" w:hAnsi="Cambria Math"/>
+                        </w:rPr>
+                        <m:t>2</m:t>
+                      </m:r>
+                    </m:sup>
+                  </m:sSup>
+                </m:num>
+                <m:den>
+                  <m:r>
+                    <w:rPr>
+                      <w:rFonts w:ascii="Cambria Math" w:eastAsiaTheme="minorEastAsia" w:hAnsi="Cambria Math"/>
+                    </w:rPr>
+                    <m:t>20</m:t>
+                  </m:r>
+                </m:den>
+              </m:f>
+            </m:sup>
+          </m:sSup>
+          <m:sSup>
+            <m:sSupPr>
+              <m:ctrlPr>
+                <w:rPr>
+                  <w:rFonts w:ascii="Cambria Math" w:eastAsiaTheme="minorEastAsia" w:hAnsi="Cambria Math"/>
+                  <w:i/>
+                </w:rPr>
+              </m:ctrlPr>
+            </m:sSupPr>
+            <m:e>
+              <m:r>
+                <w:rPr>
+                  <w:rFonts w:ascii="Cambria Math" w:hAnsi="Cambria Math"/>
+                </w:rPr>
+                <m:t>e</m:t>
+              </m:r>
+            </m:e>
+            <m:sup>
+              <m:r>
+                <w:rPr>
+                  <w:rFonts w:ascii="Cambria Math" w:eastAsiaTheme="minorEastAsia" w:hAnsi="Cambria Math"/>
+                </w:rPr>
+                <m:t>C</m:t>
+              </m:r>
+            </m:sup>
+          </m:sSup>
+          <m:r>
+            <w:rPr>
+              <w:rFonts w:ascii="Cambria Math" w:eastAsiaTheme="minorEastAsia" w:hAnsi="Cambria Math"/>
+            </w:rPr>
+            <m:t>=</m:t>
+          </m:r>
+          <m:sSub>
+            <m:sSubPr>
+              <m:ctrlPr>
+                <w:rPr>
+                  <w:rFonts w:ascii="Cambria Math" w:eastAsiaTheme="minorEastAsia" w:hAnsi="Cambria Math"/>
+                  <w:i/>
+                </w:rPr>
+              </m:ctrlPr>
+            </m:sSubPr>
+            <m:e>
+              <m:r>
+                <w:rPr>
+                  <w:rFonts w:ascii="Cambria Math" w:eastAsiaTheme="minorEastAsia" w:hAnsi="Cambria Math"/>
+                </w:rPr>
+                <m:t>C</m:t>
+              </m:r>
+            </m:e>
+            <m:sub>
+              <m:r>
+                <w:rPr>
+                  <w:rFonts w:ascii="Cambria Math" w:eastAsiaTheme="minorEastAsia" w:hAnsi="Cambria Math"/>
+                </w:rPr>
+                <m:t>1</m:t>
+              </m:r>
+            </m:sub>
+          </m:sSub>
+          <m:sSup>
+            <m:sSupPr>
+              <m:ctrlPr>
+                <w:rPr>
+                  <w:rFonts w:ascii="Cambria Math" w:eastAsiaTheme="minorEastAsia" w:hAnsi="Cambria Math"/>
+                  <w:i/>
+                </w:rPr>
+              </m:ctrlPr>
+            </m:sSupPr>
+            <m:e>
+              <m:r>
+                <w:rPr>
+                  <w:rFonts w:ascii="Cambria Math" w:hAnsi="Cambria Math"/>
+                </w:rPr>
+                <m:t>e</m:t>
+              </m:r>
+            </m:e>
+            <m:sup>
+              <m:f>
+                <m:fPr>
+                  <m:ctrlPr>
+                    <w:rPr>
+                      <w:rFonts w:ascii="Cambria Math" w:eastAsiaTheme="minorEastAsia" w:hAnsi="Cambria Math"/>
+                      <w:i/>
+                    </w:rPr>
+                  </m:ctrlPr>
+                </m:fPr>
+                <m:num>
+                  <m:sSup>
+                    <m:sSupPr>
+                      <m:ctrlPr>
+                        <w:rPr>
+                          <w:rFonts w:ascii="Cambria Math" w:eastAsiaTheme="minorEastAsia" w:hAnsi="Cambria Math"/>
+                          <w:i/>
+                        </w:rPr>
+                      </m:ctrlPr>
+                    </m:sSupPr>
+                    <m:e>
+                      <m:r>
+                        <w:rPr>
+                          <w:rFonts w:ascii="Cambria Math" w:eastAsiaTheme="minorEastAsia" w:hAnsi="Cambria Math"/>
+                        </w:rPr>
+                        <m:t>x</m:t>
+                      </m:r>
+                    </m:e>
+                    <m:sup>
+                      <m:r>
+                        <w:rPr>
+                          <w:rFonts w:ascii="Cambria Math" w:eastAsiaTheme="minorEastAsia" w:hAnsi="Cambria Math"/>
+                        </w:rPr>
+                        <m:t>2</m:t>
+                      </m:r>
+                    </m:sup>
+                  </m:sSup>
+                </m:num>
+                <m:den>
+                  <m:r>
+                    <w:rPr>
+                      <w:rFonts w:ascii="Cambria Math" w:eastAsiaTheme="minorEastAsia" w:hAnsi="Cambria Math"/>
+                    </w:rPr>
+                    <m:t>20</m:t>
+                  </m:r>
+                </m:den>
+              </m:f>
+            </m:sup>
+          </m:sSup>
+        </m:oMath>
+      </m:oMathPara>
+    </w:p>
+    <w:p>
+      <w:pPr>
+        <w:rPr>
+          <w:rFonts w:eastAsiaTheme="minorEastAsia"/>
+        </w:rPr>
+      </w:pPr>
+      <w:r>
+        <w:rPr>
+          <w:rFonts w:eastAsiaTheme="minorEastAsia"/>
+        </w:rPr>
+        <w:t xml:space="preserve">Haciendo uso de las condiciones iniciales </w:t>
+      </w:r>
+      <m:oMath>
+        <m:r>
+          <w:rPr>
+            <w:rFonts w:ascii="Cambria Math" w:eastAsiaTheme="minorEastAsia" w:hAnsi="Cambria Math"/>
+          </w:rPr>
+          <m:t>y</m:t>
+        </m:r>
+        <m:d>
+          <m:dPr>
+            <m:ctrlPr>
+              <w:rPr>
+                <w:rFonts w:ascii="Cambria Math" w:eastAsiaTheme="minorEastAsia" w:hAnsi="Cambria Math"/>
+                <w:i/>
+              </w:rPr>
+            </m:ctrlPr>
+          </m:dPr>
+          <m:e>
+            <m:r>
+              <w:rPr>
+                <w:rFonts w:ascii="Cambria Math" w:eastAsiaTheme="minorEastAsia" w:hAnsi="Cambria Math"/>
+              </w:rPr>
+              <m:t>1</m:t>
+            </m:r>
+          </m:e>
+        </m:d>
+        <m:r>
+          <w:rPr>
+            <w:rFonts w:ascii="Cambria Math" w:eastAsiaTheme="minorEastAsia" w:hAnsi="Cambria Math"/>
+          </w:rPr>
+          <m:t>=0,2</m:t>
+        </m:r>
+      </m:oMath>
+    </w:p>
+    <w:p>
+      <w:pPr>
+        <w:rPr>
+          <w:rFonts w:eastAsiaTheme="minorEastAsia"/>
+        </w:rPr>
+      </w:pPr>
+      <m:oMathPara>
+        <m:oMath>
+          <m:r>
+            <w:rPr>
+              <w:rFonts w:ascii="Cambria Math" w:eastAsiaTheme="minorEastAsia" w:hAnsi="Cambria Math"/>
+            </w:rPr>
+            <m:t xml:space="preserve">0,2= </m:t>
+          </m:r>
+          <m:sSub>
+            <m:sSubPr>
+              <m:ctrlPr>
+                <w:rPr>
+                  <w:rFonts w:ascii="Cambria Math" w:eastAsiaTheme="minorEastAsia" w:hAnsi="Cambria Math"/>
+                  <w:i/>
+                </w:rPr>
+              </m:ctrlPr>
+            </m:sSubPr>
+            <m:e>
+              <m:r>
+                <w:rPr>
+                  <w:rFonts w:ascii="Cambria Math" w:eastAsiaTheme="minorEastAsia" w:hAnsi="Cambria Math"/>
+                </w:rPr>
+                <m:t>C</m:t>
+              </m:r>
+            </m:e>
+            <m:sub>
+              <m:r>
+                <w:rPr>
+                  <w:rFonts w:ascii="Cambria Math" w:eastAsiaTheme="minorEastAsia" w:hAnsi="Cambria Math"/>
+                </w:rPr>
+                <m:t>1</m:t>
+              </m:r>
+            </m:sub>
+          </m:sSub>
+          <m:sSup>
+            <m:sSupPr>
+              <m:ctrlPr>
+                <w:rPr>
+                  <w:rFonts w:ascii="Cambria Math" w:eastAsiaTheme="minorEastAsia" w:hAnsi="Cambria Math"/>
+                  <w:i/>
+                </w:rPr>
+              </m:ctrlPr>
+            </m:sSupPr>
+            <m:e>
+              <m:r>
+                <w:rPr>
+                  <w:rFonts w:ascii="Cambria Math" w:hAnsi="Cambria Math"/>
+                </w:rPr>
+                <m:t>e</m:t>
+              </m:r>
+            </m:e>
+            <m:sup>
+              <m:f>
+                <m:fPr>
+                  <m:ctrlPr>
+                    <w:rPr>
+                      <w:rFonts w:ascii="Cambria Math" w:eastAsiaTheme="minorEastAsia" w:hAnsi="Cambria Math"/>
+                      <w:i/>
+                    </w:rPr>
+                  </m:ctrlPr>
+                </m:fPr>
+                <m:num>
+                  <m:sSup>
+                    <m:sSupPr>
+                      <m:ctrlPr>
+                        <w:rPr>
+                          <w:rFonts w:ascii="Cambria Math" w:eastAsiaTheme="minorEastAsia" w:hAnsi="Cambria Math"/>
+                          <w:i/>
+                        </w:rPr>
+                      </m:ctrlPr>
+                    </m:sSupPr>
+                    <m:e>
+                      <m:r>
+                        <w:rPr>
+                          <w:rFonts w:ascii="Cambria Math" w:eastAsiaTheme="minorEastAsia" w:hAnsi="Cambria Math"/>
+                        </w:rPr>
+                        <m:t>1</m:t>
+                      </m:r>
+                    </m:e>
+                    <m:sup>
+                      <m:r>
+                        <w:rPr>
+                          <w:rFonts w:ascii="Cambria Math" w:eastAsiaTheme="minorEastAsia" w:hAnsi="Cambria Math"/>
+                        </w:rPr>
+                        <m:t>2</m:t>
+                      </m:r>
+                    </m:sup>
+                  </m:sSup>
+                </m:num>
+                <m:den>
+                  <m:r>
+                    <w:rPr>
+                      <w:rFonts w:ascii="Cambria Math" w:eastAsiaTheme="minorEastAsia" w:hAnsi="Cambria Math"/>
+                    </w:rPr>
+                    <m:t>20</m:t>
+                  </m:r>
+                </m:den>
+              </m:f>
+            </m:sup>
+          </m:sSup>
+        </m:oMath>
+      </m:oMathPara>
+    </w:p>
+    <w:p>
+      <w:pPr>
+        <w:rPr>
+          <w:rFonts w:eastAsiaTheme="minorEastAsia"/>
+        </w:rPr>
+      </w:pPr>
+      <m:oMathPara>
+        <m:oMath>
+          <m:sSub>
+            <m:sSubPr>
+              <m:ctrlPr>
+                <w:rPr>
+                  <w:rFonts w:ascii="Cambria Math" w:eastAsiaTheme="minorEastAsia" w:hAnsi="Cambria Math"/>
+                  <w:i/>
+                </w:rPr>
+              </m:ctrlPr>
+            </m:sSubPr>
+            <m:e>
+              <m:r>
+                <w:rPr>
+                  <w:rFonts w:ascii="Cambria Math" w:eastAsiaTheme="minorEastAsia" w:hAnsi="Cambria Math"/>
+                </w:rPr>
+                <m:t>C</m:t>
+              </m:r>
+            </m:e>
+            <m:sub>
+              <m:r>
+                <w:rPr>
+                  <w:rFonts w:ascii="Cambria Math" w:eastAsiaTheme="minorEastAsia" w:hAnsi="Cambria Math"/>
+                </w:rPr>
+                <m:t>1</m:t>
+              </m:r>
+            </m:sub>
+          </m:sSub>
+          <m:r>
+            <w:rPr>
+              <w:rFonts w:ascii="Cambria Math" w:eastAsiaTheme="minorEastAsia" w:hAnsi="Cambria Math"/>
+            </w:rPr>
+            <m:t xml:space="preserve">= </m:t>
+          </m:r>
+          <m:f>
+            <m:fPr>
+              <m:ctrlPr>
+                <w:rPr>
+                  <w:rFonts w:ascii="Cambria Math" w:eastAsiaTheme="minorEastAsia" w:hAnsi="Cambria Math"/>
+                  <w:i/>
+                </w:rPr>
+              </m:ctrlPr>
+            </m:fPr>
+            <m:num>
+              <m:r>
+                <w:rPr>
+                  <w:rFonts w:ascii="Cambria Math" w:eastAsiaTheme="minorEastAsia" w:hAnsi="Cambria Math"/>
+                </w:rPr>
+                <m:t>0,2</m:t>
+              </m:r>
+            </m:num>
+            <m:den>
+              <m:sSup>
+                <m:sSupPr>
+                  <m:ctrlPr>
+                    <w:rPr>
+                      <w:rFonts w:ascii="Cambria Math" w:eastAsiaTheme="minorEastAsia" w:hAnsi="Cambria Math"/>
+                      <w:i/>
+                    </w:rPr>
+                  </m:ctrlPr>
+                </m:sSupPr>
+                <m:e>
+                  <m:r>
+                    <w:rPr>
+                      <w:rFonts w:ascii="Cambria Math" w:hAnsi="Cambria Math"/>
+                    </w:rPr>
+                    <m:t>e</m:t>
+                  </m:r>
+                </m:e>
+                <m:sup>
+                  <m:f>
+                    <m:fPr>
+                      <m:ctrlPr>
+                        <w:rPr>
+                          <w:rFonts w:ascii="Cambria Math" w:eastAsiaTheme="minorEastAsia" w:hAnsi="Cambria Math"/>
+                          <w:i/>
+                        </w:rPr>
+                      </m:ctrlPr>
+                    </m:fPr>
+                    <m:num>
+                      <m:sSup>
+                        <m:sSupPr>
+                          <m:ctrlPr>
+                            <w:rPr>
+                              <w:rFonts w:ascii="Cambria Math" w:eastAsiaTheme="minorEastAsia" w:hAnsi="Cambria Math"/>
+                              <w:i/>
+                            </w:rPr>
+                          </m:ctrlPr>
+                        </m:sSupPr>
+                        <m:e>
+                          <m:r>
+                            <w:rPr>
+                              <w:rFonts w:ascii="Cambria Math" w:eastAsiaTheme="minorEastAsia" w:hAnsi="Cambria Math"/>
+                            </w:rPr>
+                            <m:t>1</m:t>
+                          </m:r>
+                        </m:e>
+                        <m:sup>
+                          <m:r>
+                            <w:rPr>
+                              <w:rFonts w:ascii="Cambria Math" w:eastAsiaTheme="minorEastAsia" w:hAnsi="Cambria Math"/>
+                            </w:rPr>
+                            <m:t>2</m:t>
+                          </m:r>
+                        </m:sup>
+                      </m:sSup>
+                    </m:num>
+                    <m:den>
+                      <m:r>
+                        <w:rPr>
+                          <w:rFonts w:ascii="Cambria Math" w:eastAsiaTheme="minorEastAsia" w:hAnsi="Cambria Math"/>
+                        </w:rPr>
+                        <m:t>20</m:t>
+                      </m:r>
+                    </m:den>
+                  </m:f>
+                </m:sup>
+              </m:sSup>
+            </m:den>
+          </m:f>
+          <m:r>
+            <w:rPr>
+              <w:rFonts w:ascii="Cambria Math" w:eastAsiaTheme="minorEastAsia" w:hAnsi="Cambria Math"/>
+            </w:rPr>
+            <m:t xml:space="preserve"> ≈0,1902</m:t>
+          </m:r>
+        </m:oMath>
+      </m:oMathPara>
+    </w:p>
+    <w:p>
+      <w:pPr>
+        <w:rPr>
+          <w:rFonts w:eastAsiaTheme="minorEastAsia"/>
+        </w:rPr>
+      </w:pPr>
+      <w:r>
+        <w:rPr>
+          <w:rFonts w:eastAsiaTheme="minorEastAsia"/>
+        </w:rPr>
+        <w:t>Finalmente:</w:t>
+      </w:r>
+    </w:p>
+    <w:p>
+      <w:pPr>
+        <w:rPr>
+          <w:rFonts w:eastAsiaTheme="minorEastAsia"/>
+        </w:rPr>
+      </w:pPr>
+      <m:oMathPara>
+        <m:oMath>
+          <m:r>
+            <w:rPr>
+              <w:rFonts w:ascii="Cambria Math" w:eastAsiaTheme="minorEastAsia" w:hAnsi="Cambria Math"/>
+            </w:rPr>
+            <m:t>y=0,1902</m:t>
+          </m:r>
+          <m:sSup>
+            <m:sSupPr>
+              <m:ctrlPr>
+                <w:rPr>
+                  <w:rFonts w:ascii="Cambria Math" w:eastAsiaTheme="minorEastAsia" w:hAnsi="Cambria Math"/>
+                  <w:i/>
+                </w:rPr>
+              </m:ctrlPr>
+            </m:sSupPr>
+            <m:e>
+              <m:r>
+                <w:rPr>
+                  <w:rFonts w:ascii="Cambria Math" w:hAnsi="Cambria Math"/>
+                </w:rPr>
+                <m:t>e</m:t>
+              </m:r>
+            </m:e>
+            <m:sup>
+              <m:f>
+                <m:fPr>
+                  <m:ctrlPr>
+                    <w:rPr>
+                      <w:rFonts w:ascii="Cambria Math" w:eastAsiaTheme="minorEastAsia" w:hAnsi="Cambria Math"/>
+                      <w:i/>
+                    </w:rPr>
+                  </m:ctrlPr>
+                </m:fPr>
+                <m:num>
+                  <m:sSup>
+                    <m:sSupPr>
+                      <m:ctrlPr>
+                        <w:rPr>
+                          <w:rFonts w:ascii="Cambria Math" w:eastAsiaTheme="minorEastAsia" w:hAnsi="Cambria Math"/>
+                          <w:i/>
+                        </w:rPr>
+                      </m:ctrlPr>
+                    </m:sSupPr>
+                    <m:e>
+                      <m:r>
+                        <w:rPr>
+                          <w:rFonts w:ascii="Cambria Math" w:eastAsiaTheme="minorEastAsia" w:hAnsi="Cambria Math"/>
+                        </w:rPr>
+                        <m:t>x</m:t>
+                      </m:r>
+                    </m:e>
+                    <m:sup>
+                      <m:r>
+                        <w:rPr>
+                          <w:rFonts w:ascii="Cambria Math" w:eastAsiaTheme="minorEastAsia" w:hAnsi="Cambria Math"/>
+                        </w:rPr>
+                        <m:t>2</m:t>
+                      </m:r>
+                    </m:sup>
+                  </m:sSup>
+                </m:num>
+                <m:den>
+                  <m:r>
+                    <w:rPr>
+                      <w:rFonts w:ascii="Cambria Math" w:eastAsiaTheme="minorEastAsia" w:hAnsi="Cambria Math"/>
+                    </w:rPr>
+                    <m:t>20</m:t>
+                  </m:r>
+                </m:den>
+              </m:f>
+            </m:sup>
+          </m:sSup>
+        </m:oMath>
+      </m:oMathPara>
+    </w:p>
+    <w:p>
+      <w:pPr>
+        <w:rPr>
+          <w:rFonts w:eastAsiaTheme="minorEastAsia"/>
+        </w:rPr>
+      </w:pPr>
+    </w:p>
+    <w:p>
+      <w:pPr>
+        <w:rPr>
+          <w:rFonts w:eastAsiaTheme="minorEastAsia"/>
+        </w:rPr>
+      </w:pPr>
+    </w:p>
+    <w:p>
+      <w:pPr>
+        <w:rPr>
+          <w:rFonts w:eastAsiaTheme="minorEastAsia"/>
+        </w:rPr>
+      </w:pPr>
+    </w:p>
+    <w:p>
+      <w:pPr>
+        <w:rPr>
+          <w:rFonts w:eastAsiaTheme="minorEastAsia"/>
+        </w:rPr>
+      </w:pPr>
+      <w:r>
+        <w:rPr>
+          <w:rFonts w:eastAsiaTheme="minorEastAsia"/>
           <w:b/>
           <w:u w:val="single"/>
         </w:rPr>
-        <w:t>Consideraciones final</w:t>
+        <w:t>Consideraciones finales:</w:t>
       </w:r>
       <w:bookmarkStart w:id="1" w:name="_GoBack"/>
       <w:bookmarkEnd w:id="1"/>
-      <w:r>
-        <w:rPr>
-          <w:rFonts w:eastAsiaTheme="minorEastAsia"/>
-          <w:b/>
-          <w:u w:val="single"/>
-        </w:rPr>
-        <w:t>es:</w:t>
-      </w:r>
     </w:p>
     <w:p>
       <w:pPr>
@@ -10951,7 +11774,7 @@
 </file>
 
 <file path=customXml/itemProps1.xml><?xml version="1.0" encoding="utf-8"?>
-<ds:datastoreItem xmlns:ds="http://schemas.openxmlformats.org/officeDocument/2006/customXml" ds:itemID="{A8D6CBCB-A9B6-47C7-BD34-B204287B2399}">
+<ds:datastoreItem xmlns:ds="http://schemas.openxmlformats.org/officeDocument/2006/customXml" ds:itemID="{220FB8C0-C787-48D7-AE74-187E3DA7F794}">
   <ds:schemaRefs>
     <ds:schemaRef ds:uri="http://schemas.openxmlformats.org/officeDocument/2006/bibliography"/>
   </ds:schemaRefs>

</xml_diff>

<commit_message>
Completado informe con comparacion de metodos y graficos
</commit_message>
<xml_diff>
--- a/MultipasoMilne.docx
+++ b/MultipasoMilne.docx
@@ -565,17 +565,6 @@
     <w:p>
       <w:pPr>
         <w:spacing w:after="0" w:line="240" w:lineRule="auto"/>
-        <w:rPr>
-          <w:rFonts w:ascii="Times New Roman" w:eastAsia="Times New Roman" w:hAnsi="Times New Roman" w:cs="Times New Roman"/>
-          <w:sz w:val="24"/>
-          <w:szCs w:val="24"/>
-          <w:lang w:eastAsia="es-AR"/>
-        </w:rPr>
-      </w:pPr>
-    </w:p>
-    <w:p>
-      <w:pPr>
-        <w:spacing w:after="0" w:line="240" w:lineRule="auto"/>
         <w:jc w:val="center"/>
         <w:rPr>
           <w:noProof/>
@@ -585,7 +574,6 @@
         <w:rPr>
           <w:noProof/>
         </w:rPr>
-        <w:lastRenderedPageBreak/>
         <w:drawing>
           <wp:inline distT="0" distB="0" distL="0" distR="0" wp14:anchorId="6BB55661" wp14:editId="34722BC3">
             <wp:extent cx="3711039" cy="2553303"/>
@@ -644,6 +632,7 @@
         <w:rPr>
           <w:noProof/>
         </w:rPr>
+        <w:lastRenderedPageBreak/>
         <w:drawing>
           <wp:inline distT="0" distB="0" distL="0" distR="0" wp14:anchorId="0F6B4E24" wp14:editId="314C38D6">
             <wp:extent cx="3689303" cy="2784763"/>
@@ -1295,7 +1284,6 @@
           <w:color w:val="000000"/>
           <w:lang w:eastAsia="es-AR"/>
         </w:rPr>
-        <w:lastRenderedPageBreak/>
         <w:t>De esta forma, vemos que el orden de nuestro método está determinado por el polinomio interpolante que está siendo integrado.</w:t>
       </w:r>
     </w:p>
@@ -1595,6 +1583,7 @@
     <w:p/>
     <w:p>
       <w:r>
+        <w:lastRenderedPageBreak/>
         <w:t xml:space="preserve">Si en lugar de integrar </w:t>
       </w:r>
       <w:r>
@@ -5424,7 +5413,6 @@
         <w:rPr>
           <w:rFonts w:eastAsiaTheme="minorEastAsia"/>
         </w:rPr>
-        <w:lastRenderedPageBreak/>
         <w:t xml:space="preserve">Considere la siguiente EDO: </w:t>
       </w:r>
       <m:oMath>
@@ -9632,13 +9620,7 @@
                 <w:rPr>
                   <w:rFonts w:ascii="Cambria Math" w:eastAsiaTheme="minorEastAsia" w:hAnsi="Cambria Math"/>
                 </w:rPr>
-                <m:t>d</m:t>
-              </m:r>
-              <m:r>
-                <w:rPr>
-                  <w:rFonts w:ascii="Cambria Math" w:eastAsiaTheme="minorEastAsia" w:hAnsi="Cambria Math"/>
-                </w:rPr>
-                <m:t>y</m:t>
+                <m:t>dy</m:t>
               </m:r>
             </m:num>
             <m:den>
@@ -9670,19 +9652,7 @@
                 <w:rPr>
                   <w:rFonts w:ascii="Cambria Math" w:eastAsiaTheme="minorEastAsia" w:hAnsi="Cambria Math"/>
                 </w:rPr>
-                <m:t>x</m:t>
-              </m:r>
-              <m:r>
-                <w:rPr>
-                  <w:rFonts w:ascii="Cambria Math" w:eastAsiaTheme="minorEastAsia" w:hAnsi="Cambria Math"/>
-                </w:rPr>
-                <m:t>d</m:t>
-              </m:r>
-              <m:r>
-                <w:rPr>
-                  <w:rFonts w:ascii="Cambria Math" w:eastAsiaTheme="minorEastAsia" w:hAnsi="Cambria Math"/>
-                </w:rPr>
-                <m:t>x</m:t>
+                <m:t>xdx</m:t>
               </m:r>
             </m:num>
             <m:den>
@@ -10522,6 +10492,7 @@
         <w:rPr>
           <w:rFonts w:eastAsiaTheme="minorEastAsia"/>
         </w:rPr>
+        <w:lastRenderedPageBreak/>
         <w:t>Finalmente:</w:t>
       </w:r>
     </w:p>
@@ -10626,37 +10597,554 @@
       <w:pPr>
         <w:rPr>
           <w:rFonts w:eastAsiaTheme="minorEastAsia"/>
-        </w:rPr>
-      </w:pPr>
-    </w:p>
-    <w:p>
-      <w:pPr>
-        <w:rPr>
-          <w:rFonts w:eastAsiaTheme="minorEastAsia"/>
-        </w:rPr>
-      </w:pPr>
-      <w:r>
-        <w:rPr>
-          <w:rFonts w:eastAsiaTheme="minorEastAsia"/>
           <w:b/>
           <w:u w:val="single"/>
         </w:rPr>
+      </w:pPr>
+      <w:r>
+        <w:rPr>
+          <w:rFonts w:eastAsiaTheme="minorEastAsia"/>
+          <w:b/>
+          <w:u w:val="single"/>
+        </w:rPr>
+        <w:t>Implementación Computacional:</w:t>
+      </w:r>
+    </w:p>
+    <w:p>
+      <w:pPr>
+        <w:rPr>
+          <w:rFonts w:eastAsiaTheme="minorEastAsia"/>
+        </w:rPr>
+      </w:pPr>
+      <w:r>
+        <w:rPr>
+          <w:rFonts w:eastAsiaTheme="minorEastAsia"/>
+        </w:rPr>
+        <w:t>En el archivo adjunto (</w:t>
+      </w:r>
+      <w:r>
+        <w:rPr>
+          <w:rFonts w:eastAsiaTheme="minorEastAsia"/>
+          <w:i/>
+        </w:rPr>
+        <w:t xml:space="preserve">multistep_milne.py) </w:t>
+      </w:r>
+      <w:r>
+        <w:rPr>
+          <w:rFonts w:eastAsiaTheme="minorEastAsia"/>
+        </w:rPr>
+        <w:t>se compara una implementación básica de R-K</w:t>
+      </w:r>
+      <w:proofErr w:type="gramStart"/>
+      <w:r>
+        <w:rPr>
+          <w:rFonts w:eastAsiaTheme="minorEastAsia"/>
+        </w:rPr>
+        <w:t>4  con</w:t>
+      </w:r>
+      <w:proofErr w:type="gramEnd"/>
+      <w:r>
+        <w:rPr>
+          <w:rFonts w:eastAsiaTheme="minorEastAsia"/>
+        </w:rPr>
+        <w:t xml:space="preserve"> una de Milne, utilizando dicho R-K4 para generar los 3 primeros puntos necesarios para el arranque del método </w:t>
+      </w:r>
+      <w:proofErr w:type="spellStart"/>
+      <w:r>
+        <w:rPr>
+          <w:rFonts w:eastAsiaTheme="minorEastAsia"/>
+        </w:rPr>
+        <w:t>multipaso</w:t>
+      </w:r>
+      <w:proofErr w:type="spellEnd"/>
+      <w:r>
+        <w:rPr>
+          <w:rFonts w:eastAsiaTheme="minorEastAsia"/>
+        </w:rPr>
+        <w:t>. Se usaron estas implementaciones para resolver el problema anterior</w:t>
+      </w:r>
+      <w:r>
+        <w:rPr>
+          <w:rFonts w:eastAsiaTheme="minorEastAsia"/>
+        </w:rPr>
+        <w:t xml:space="preserve"> con </w:t>
+      </w:r>
+      <w:proofErr w:type="spellStart"/>
+      <w:r>
+        <w:rPr>
+          <w:rFonts w:eastAsiaTheme="minorEastAsia"/>
+        </w:rPr>
+        <w:t>el</w:t>
+      </w:r>
+      <w:proofErr w:type="spellEnd"/>
+      <w:r>
+        <w:rPr>
+          <w:rFonts w:eastAsiaTheme="minorEastAsia"/>
+        </w:rPr>
+        <w:t xml:space="preserve"> objetivo de calcular </w:t>
+      </w:r>
+      <m:oMath>
+        <m:r>
+          <w:rPr>
+            <w:rFonts w:ascii="Cambria Math" w:eastAsiaTheme="minorEastAsia" w:hAnsi="Cambria Math"/>
+          </w:rPr>
+          <m:t>y</m:t>
+        </m:r>
+        <m:r>
+          <w:rPr>
+            <w:rFonts w:ascii="Cambria Math" w:eastAsiaTheme="minorEastAsia" w:hAnsi="Cambria Math"/>
+          </w:rPr>
+          <m:t>(</m:t>
+        </m:r>
+        <m:r>
+          <w:rPr>
+            <w:rFonts w:ascii="Cambria Math" w:eastAsiaTheme="minorEastAsia" w:hAnsi="Cambria Math"/>
+          </w:rPr>
+          <m:t>10</m:t>
+        </m:r>
+        <m:r>
+          <w:rPr>
+            <w:rFonts w:ascii="Cambria Math" w:eastAsiaTheme="minorEastAsia" w:hAnsi="Cambria Math"/>
+          </w:rPr>
+          <m:t>)</m:t>
+        </m:r>
+      </m:oMath>
+      <w:r>
+        <w:rPr>
+          <w:rFonts w:eastAsiaTheme="minorEastAsia"/>
+        </w:rPr>
+        <w:t xml:space="preserve"> </w:t>
+      </w:r>
+      <w:r>
+        <w:rPr>
+          <w:rFonts w:eastAsiaTheme="minorEastAsia"/>
+        </w:rPr>
+        <w:t>A continuación se presenta una comparación gráfica de la solución y error absoluto de ambos métodos.</w:t>
+      </w:r>
+    </w:p>
+    <w:p>
+      <w:pPr>
+        <w:rPr>
+          <w:rFonts w:eastAsiaTheme="minorEastAsia"/>
+        </w:rPr>
+      </w:pPr>
+    </w:p>
+    <w:p>
+      <w:pPr>
+        <w:rPr>
+          <w:rFonts w:eastAsiaTheme="minorEastAsia"/>
+        </w:rPr>
+      </w:pPr>
+    </w:p>
+    <w:p>
+      <w:pPr>
+        <w:rPr>
+          <w:rFonts w:eastAsiaTheme="minorEastAsia"/>
+        </w:rPr>
+      </w:pPr>
+      <w:r>
+        <w:rPr>
+          <w:rFonts w:eastAsiaTheme="minorEastAsia"/>
+        </w:rPr>
+        <w:t xml:space="preserve">Para </w:t>
+      </w:r>
+      <m:oMath>
+        <m:r>
+          <w:rPr>
+            <w:rFonts w:ascii="Cambria Math" w:eastAsiaTheme="minorEastAsia" w:hAnsi="Cambria Math"/>
+          </w:rPr>
+          <m:t>h=1</m:t>
+        </m:r>
+      </m:oMath>
+      <w:r>
+        <w:rPr>
+          <w:rFonts w:eastAsiaTheme="minorEastAsia"/>
+        </w:rPr>
+        <w:t xml:space="preserve"> </w:t>
+      </w:r>
+      <w:r>
+        <w:rPr>
+          <w:rFonts w:eastAsiaTheme="minorEastAsia"/>
+        </w:rPr>
+        <w:t>se obtuvo:</w:t>
+      </w:r>
+    </w:p>
+    <w:p>
+      <w:pPr>
+        <w:jc w:val="center"/>
+        <w:rPr>
+          <w:rFonts w:eastAsiaTheme="minorEastAsia"/>
+        </w:rPr>
+      </w:pPr>
+      <w:bookmarkStart w:id="1" w:name="_GoBack"/>
+      <w:r>
+        <w:rPr>
+          <w:noProof/>
+        </w:rPr>
+        <w:drawing>
+          <wp:inline distT="0" distB="0" distL="0" distR="0" wp14:anchorId="7BB46A83" wp14:editId="70B8E84E">
+            <wp:extent cx="4092225" cy="3853543"/>
+            <wp:effectExtent l="0" t="0" r="3810" b="0"/>
+            <wp:docPr id="2" name="Picture 2"/>
+            <wp:cNvGraphicFramePr>
+              <a:graphicFrameLocks xmlns:a="http://schemas.openxmlformats.org/drawingml/2006/main" noChangeAspect="1"/>
+            </wp:cNvGraphicFramePr>
+            <a:graphic xmlns:a="http://schemas.openxmlformats.org/drawingml/2006/main">
+              <a:graphicData uri="http://schemas.openxmlformats.org/drawingml/2006/picture">
+                <pic:pic xmlns:pic="http://schemas.openxmlformats.org/drawingml/2006/picture">
+                  <pic:nvPicPr>
+                    <pic:cNvPr id="1" name=""/>
+                    <pic:cNvPicPr/>
+                  </pic:nvPicPr>
+                  <pic:blipFill>
+                    <a:blip r:embed="rId9"/>
+                    <a:stretch>
+                      <a:fillRect/>
+                    </a:stretch>
+                  </pic:blipFill>
+                  <pic:spPr>
+                    <a:xfrm>
+                      <a:off x="0" y="0"/>
+                      <a:ext cx="4172602" cy="3929232"/>
+                    </a:xfrm>
+                    <a:prstGeom prst="rect">
+                      <a:avLst/>
+                    </a:prstGeom>
+                  </pic:spPr>
+                </pic:pic>
+              </a:graphicData>
+            </a:graphic>
+          </wp:inline>
+        </w:drawing>
+      </w:r>
+      <w:bookmarkEnd w:id="1"/>
+    </w:p>
+    <w:p>
+      <w:pPr>
+        <w:rPr>
+          <w:rFonts w:eastAsiaTheme="minorEastAsia"/>
+        </w:rPr>
+      </w:pPr>
+    </w:p>
+    <w:p>
+      <w:pPr>
+        <w:rPr>
+          <w:rFonts w:eastAsiaTheme="minorEastAsia"/>
+        </w:rPr>
+      </w:pPr>
+    </w:p>
+    <w:p>
+      <w:pPr>
+        <w:rPr>
+          <w:rFonts w:eastAsiaTheme="minorEastAsia"/>
+        </w:rPr>
+      </w:pPr>
+    </w:p>
+    <w:p>
+      <w:pPr>
+        <w:rPr>
+          <w:rFonts w:eastAsiaTheme="minorEastAsia"/>
+        </w:rPr>
+      </w:pPr>
+    </w:p>
+    <w:p>
+      <w:pPr>
+        <w:rPr>
+          <w:rFonts w:eastAsiaTheme="minorEastAsia"/>
+        </w:rPr>
+      </w:pPr>
+    </w:p>
+    <w:p>
+      <w:pPr>
+        <w:rPr>
+          <w:rFonts w:eastAsiaTheme="minorEastAsia"/>
+        </w:rPr>
+      </w:pPr>
+      <w:r>
+        <w:rPr>
+          <w:rFonts w:eastAsiaTheme="minorEastAsia"/>
+        </w:rPr>
+        <w:lastRenderedPageBreak/>
+        <w:t xml:space="preserve">Para un </w:t>
+      </w:r>
+      <m:oMath>
+        <m:r>
+          <w:rPr>
+            <w:rFonts w:ascii="Cambria Math" w:eastAsiaTheme="minorEastAsia" w:hAnsi="Cambria Math"/>
+          </w:rPr>
+          <m:t>h=</m:t>
+        </m:r>
+        <m:r>
+          <w:rPr>
+            <w:rFonts w:ascii="Cambria Math" w:eastAsiaTheme="minorEastAsia" w:hAnsi="Cambria Math"/>
+          </w:rPr>
+          <m:t>0,009</m:t>
+        </m:r>
+      </m:oMath>
+      <w:r>
+        <w:rPr>
+          <w:rFonts w:eastAsiaTheme="minorEastAsia"/>
+        </w:rPr>
+        <w:t xml:space="preserve"> (1000 puntos en total)</w:t>
+      </w:r>
+    </w:p>
+    <w:p>
+      <w:pPr>
+        <w:jc w:val="center"/>
+        <w:rPr>
+          <w:rFonts w:eastAsiaTheme="minorEastAsia"/>
+        </w:rPr>
+      </w:pPr>
+      <w:r>
+        <w:rPr>
+          <w:noProof/>
+        </w:rPr>
+        <w:drawing>
+          <wp:inline distT="0" distB="0" distL="0" distR="0" wp14:anchorId="48138CA5" wp14:editId="25EE9BE0">
+            <wp:extent cx="3820324" cy="3526971"/>
+            <wp:effectExtent l="0" t="0" r="8890" b="0"/>
+            <wp:docPr id="3" name="Picture 3"/>
+            <wp:cNvGraphicFramePr>
+              <a:graphicFrameLocks xmlns:a="http://schemas.openxmlformats.org/drawingml/2006/main" noChangeAspect="1"/>
+            </wp:cNvGraphicFramePr>
+            <a:graphic xmlns:a="http://schemas.openxmlformats.org/drawingml/2006/main">
+              <a:graphicData uri="http://schemas.openxmlformats.org/drawingml/2006/picture">
+                <pic:pic xmlns:pic="http://schemas.openxmlformats.org/drawingml/2006/picture">
+                  <pic:nvPicPr>
+                    <pic:cNvPr id="1" name=""/>
+                    <pic:cNvPicPr/>
+                  </pic:nvPicPr>
+                  <pic:blipFill>
+                    <a:blip r:embed="rId10"/>
+                    <a:stretch>
+                      <a:fillRect/>
+                    </a:stretch>
+                  </pic:blipFill>
+                  <pic:spPr>
+                    <a:xfrm>
+                      <a:off x="0" y="0"/>
+                      <a:ext cx="3823218" cy="3529643"/>
+                    </a:xfrm>
+                    <a:prstGeom prst="rect">
+                      <a:avLst/>
+                    </a:prstGeom>
+                  </pic:spPr>
+                </pic:pic>
+              </a:graphicData>
+            </a:graphic>
+          </wp:inline>
+        </w:drawing>
+      </w:r>
+    </w:p>
+    <w:p>
+      <w:pPr>
+        <w:rPr>
+          <w:rFonts w:eastAsiaTheme="minorEastAsia"/>
+        </w:rPr>
+      </w:pPr>
+      <w:r>
+        <w:rPr>
+          <w:rFonts w:eastAsiaTheme="minorEastAsia"/>
+        </w:rPr>
+        <w:t xml:space="preserve">Y finalmente para </w:t>
+      </w:r>
+      <m:oMath>
+        <m:r>
+          <w:rPr>
+            <w:rFonts w:ascii="Cambria Math" w:eastAsiaTheme="minorEastAsia" w:hAnsi="Cambria Math"/>
+          </w:rPr>
+          <m:t>h=0,00</m:t>
+        </m:r>
+        <m:r>
+          <w:rPr>
+            <w:rFonts w:ascii="Cambria Math" w:eastAsiaTheme="minorEastAsia" w:hAnsi="Cambria Math"/>
+          </w:rPr>
+          <m:t>00</m:t>
+        </m:r>
+        <m:r>
+          <w:rPr>
+            <w:rFonts w:ascii="Cambria Math" w:eastAsiaTheme="minorEastAsia" w:hAnsi="Cambria Math"/>
+          </w:rPr>
+          <m:t>9</m:t>
+        </m:r>
+      </m:oMath>
+      <w:r>
+        <w:rPr>
+          <w:rFonts w:eastAsiaTheme="minorEastAsia"/>
+        </w:rPr>
+        <w:t xml:space="preserve"> </w:t>
+      </w:r>
+      <w:r>
+        <w:rPr>
+          <w:rFonts w:eastAsiaTheme="minorEastAsia"/>
+        </w:rPr>
+        <w:t>(</w:t>
+      </w:r>
+      <w:r>
+        <w:rPr>
+          <w:rFonts w:eastAsiaTheme="minorEastAsia"/>
+        </w:rPr>
+        <w:t>100000</w:t>
+      </w:r>
+      <w:r>
+        <w:rPr>
+          <w:rFonts w:eastAsiaTheme="minorEastAsia"/>
+        </w:rPr>
+        <w:t xml:space="preserve"> puntos en total):</w:t>
+      </w:r>
+    </w:p>
+    <w:p>
+      <w:pPr>
+        <w:jc w:val="center"/>
+        <w:rPr>
+          <w:rFonts w:eastAsiaTheme="minorEastAsia"/>
+        </w:rPr>
+      </w:pPr>
+      <w:r>
+        <w:rPr>
+          <w:noProof/>
+        </w:rPr>
+        <w:drawing>
+          <wp:inline distT="0" distB="0" distL="0" distR="0" wp14:anchorId="58D7B606" wp14:editId="5B76A4A1">
+            <wp:extent cx="3348841" cy="3624104"/>
+            <wp:effectExtent l="0" t="0" r="4445" b="0"/>
+            <wp:docPr id="4" name="Picture 4"/>
+            <wp:cNvGraphicFramePr>
+              <a:graphicFrameLocks xmlns:a="http://schemas.openxmlformats.org/drawingml/2006/main" noChangeAspect="1"/>
+            </wp:cNvGraphicFramePr>
+            <a:graphic xmlns:a="http://schemas.openxmlformats.org/drawingml/2006/main">
+              <a:graphicData uri="http://schemas.openxmlformats.org/drawingml/2006/picture">
+                <pic:pic xmlns:pic="http://schemas.openxmlformats.org/drawingml/2006/picture">
+                  <pic:nvPicPr>
+                    <pic:cNvPr id="1" name=""/>
+                    <pic:cNvPicPr/>
+                  </pic:nvPicPr>
+                  <pic:blipFill>
+                    <a:blip r:embed="rId11"/>
+                    <a:stretch>
+                      <a:fillRect/>
+                    </a:stretch>
+                  </pic:blipFill>
+                  <pic:spPr>
+                    <a:xfrm>
+                      <a:off x="0" y="0"/>
+                      <a:ext cx="3365560" cy="3642198"/>
+                    </a:xfrm>
+                    <a:prstGeom prst="rect">
+                      <a:avLst/>
+                    </a:prstGeom>
+                  </pic:spPr>
+                </pic:pic>
+              </a:graphicData>
+            </a:graphic>
+          </wp:inline>
+        </w:drawing>
+      </w:r>
+    </w:p>
+    <w:p>
+      <w:pPr>
+        <w:rPr>
+          <w:rFonts w:eastAsiaTheme="minorEastAsia"/>
+        </w:rPr>
+      </w:pPr>
+      <w:r>
+        <w:rPr>
+          <w:rFonts w:eastAsiaTheme="minorEastAsia"/>
+        </w:rPr>
+        <w:t xml:space="preserve">Observando los gráficos se puede apreciar que la solución es casi idéntica en todos los casos, mientras que el error absoluto tiende a ser prácticamente igual a medida que el h aumenta. Esto se condice con la observación analítica de que el error de ambos métodos es </w:t>
+      </w:r>
+      <m:oMath>
+        <m:r>
+          <w:rPr>
+            <w:rFonts w:ascii="Cambria Math" w:eastAsiaTheme="minorEastAsia" w:hAnsi="Cambria Math"/>
+          </w:rPr>
+          <m:t>O(</m:t>
+        </m:r>
+        <m:sSup>
+          <m:sSupPr>
+            <m:ctrlPr>
+              <w:rPr>
+                <w:rFonts w:ascii="Cambria Math" w:eastAsiaTheme="minorEastAsia" w:hAnsi="Cambria Math"/>
+                <w:i/>
+              </w:rPr>
+            </m:ctrlPr>
+          </m:sSupPr>
+          <m:e>
+            <m:r>
+              <w:rPr>
+                <w:rFonts w:ascii="Cambria Math" w:eastAsiaTheme="minorEastAsia" w:hAnsi="Cambria Math"/>
+              </w:rPr>
+              <m:t>h</m:t>
+            </m:r>
+          </m:e>
+          <m:sup>
+            <m:r>
+              <w:rPr>
+                <w:rFonts w:ascii="Cambria Math" w:eastAsiaTheme="minorEastAsia" w:hAnsi="Cambria Math"/>
+              </w:rPr>
+              <m:t>5</m:t>
+            </m:r>
+          </m:sup>
+        </m:sSup>
+        <m:r>
+          <w:rPr>
+            <w:rFonts w:ascii="Cambria Math" w:eastAsiaTheme="minorEastAsia" w:hAnsi="Cambria Math"/>
+          </w:rPr>
+          <m:t>)</m:t>
+        </m:r>
+      </m:oMath>
+      <w:r>
+        <w:rPr>
+          <w:rFonts w:eastAsiaTheme="minorEastAsia"/>
+        </w:rPr>
+        <w:t xml:space="preserve"> y depende de la derivada quinta de la función.</w:t>
+      </w:r>
+    </w:p>
+    <w:p>
+      <w:pPr>
+        <w:rPr>
+          <w:rFonts w:eastAsiaTheme="minorEastAsia"/>
+        </w:rPr>
+      </w:pPr>
+    </w:p>
+    <w:p>
+      <w:pPr>
+        <w:rPr>
+          <w:rFonts w:eastAsiaTheme="minorEastAsia"/>
+        </w:rPr>
+      </w:pPr>
+      <w:r>
+        <w:rPr>
+          <w:rFonts w:eastAsiaTheme="minorEastAsia"/>
+          <w:b/>
+          <w:u w:val="single"/>
+        </w:rPr>
         <w:t>Consideraciones finales:</w:t>
       </w:r>
-      <w:bookmarkStart w:id="1" w:name="_GoBack"/>
-      <w:bookmarkEnd w:id="1"/>
-    </w:p>
-    <w:p>
-      <w:pPr>
-        <w:rPr>
-          <w:rFonts w:eastAsiaTheme="minorEastAsia"/>
-        </w:rPr>
-      </w:pPr>
-      <w:r>
-        <w:rPr>
-          <w:rFonts w:eastAsiaTheme="minorEastAsia"/>
-        </w:rPr>
-        <w:t xml:space="preserve">El método Predictor-Corrector de Milne es un método robusto y con buena precisión, que además presenta la ventaja de poder cambiar el paso </w:t>
+    </w:p>
+    <w:p>
+      <w:pPr>
+        <w:rPr>
+          <w:rFonts w:eastAsiaTheme="minorEastAsia"/>
+        </w:rPr>
+      </w:pPr>
+      <w:r>
+        <w:rPr>
+          <w:rFonts w:eastAsiaTheme="minorEastAsia"/>
+        </w:rPr>
+        <w:t>El método Predictor-Corrector de Milne es un método robusto y precisión</w:t>
+      </w:r>
+      <w:r>
+        <w:rPr>
+          <w:rFonts w:eastAsiaTheme="minorEastAsia"/>
+        </w:rPr>
+        <w:t xml:space="preserve"> comparable a un R-K de orden 4</w:t>
+      </w:r>
+      <w:r>
+        <w:rPr>
+          <w:rFonts w:eastAsiaTheme="minorEastAsia"/>
+        </w:rPr>
+        <w:t xml:space="preserve">, que además presenta la ventaja de poder cambiar el paso </w:t>
       </w:r>
       <w:r>
         <w:rPr>
@@ -11774,7 +12262,7 @@
 </file>
 
 <file path=customXml/itemProps1.xml><?xml version="1.0" encoding="utf-8"?>
-<ds:datastoreItem xmlns:ds="http://schemas.openxmlformats.org/officeDocument/2006/customXml" ds:itemID="{220FB8C0-C787-48D7-AE74-187E3DA7F794}">
+<ds:datastoreItem xmlns:ds="http://schemas.openxmlformats.org/officeDocument/2006/customXml" ds:itemID="{8424E5B1-451B-4E94-9486-490FB4E42CAB}">
   <ds:schemaRefs>
     <ds:schemaRef ds:uri="http://schemas.openxmlformats.org/officeDocument/2006/bibliography"/>
   </ds:schemaRefs>

</xml_diff>